<commit_message>
Updating the Additional Files in the Publication folder
</commit_message>
<xml_diff>
--- a/Publication/Additional File 1 - Benchmarking and Manual.docx
+++ b/Publication/Additional File 1 - Benchmarking and Manual.docx
@@ -409,7 +409,6 @@
         <w:t xml:space="preserve">A few </w:t>
       </w:r>
       <w:proofErr w:type="spellStart"/>
-      <w:proofErr w:type="gramStart"/>
       <w:r>
         <w:rPr>
           <w:lang w:val="en-US"/>
@@ -417,7 +416,6 @@
         <w:t>informations</w:t>
       </w:r>
       <w:proofErr w:type="spellEnd"/>
-      <w:proofErr w:type="gramEnd"/>
       <w:r>
         <w:rPr>
           <w:lang w:val="en-US"/>
@@ -433,7 +431,7 @@
     </w:p>
     <w:tbl>
       <w:tblPr>
-        <w:tblStyle w:val="TableGrid"/>
+        <w:tblStyle w:val="Tabelacomgrade"/>
         <w:tblW w:w="0" w:type="auto"/>
         <w:tblLook w:val="04A0" w:firstRow="1" w:lastRow="0" w:firstColumn="1" w:lastColumn="0" w:noHBand="0" w:noVBand="1"/>
       </w:tblPr>
@@ -954,7 +952,7 @@
     </w:p>
     <w:p>
       <w:pPr>
-        <w:pStyle w:val="Heading1"/>
+        <w:pStyle w:val="Ttulo1"/>
         <w:rPr>
           <w:lang w:val="en-US"/>
         </w:rPr>
@@ -1177,16 +1175,8 @@
         <w:rPr>
           <w:lang w:val="en-US"/>
         </w:rPr>
-        <w:t xml:space="preserve">#&lt;rawdata_dir&gt; = path with all the R1 and R2 reads </w:t>
-      </w:r>
-      <w:proofErr w:type="gramStart"/>
-      <w:r>
-        <w:rPr>
-          <w:lang w:val="en-US"/>
-        </w:rPr>
-        <w:t>file;</w:t>
-      </w:r>
-      <w:proofErr w:type="gramEnd"/>
+        <w:t>#&lt;rawdata_dir&gt; = path with all the R1 and R2 reads file;</w:t>
+      </w:r>
     </w:p>
     <w:p>
       <w:pPr>
@@ -1200,16 +1190,8 @@
           <w:lang w:val="en-US"/>
         </w:rPr>
         <w:lastRenderedPageBreak/>
-        <w:t xml:space="preserve">#&lt;output_reads&gt; = name for the output </w:t>
-      </w:r>
-      <w:proofErr w:type="gramStart"/>
-      <w:r>
-        <w:rPr>
-          <w:lang w:val="en-US"/>
-        </w:rPr>
-        <w:t>file;</w:t>
-      </w:r>
-      <w:proofErr w:type="gramEnd"/>
+        <w:t>#&lt;output_reads&gt; = name for the output file;</w:t>
+      </w:r>
     </w:p>
     <w:p>
       <w:pPr>
@@ -1222,16 +1204,8 @@
         <w:rPr>
           <w:lang w:val="en-US"/>
         </w:rPr>
-        <w:t xml:space="preserve">#&lt;num_threads&gt; = number of </w:t>
-      </w:r>
-      <w:proofErr w:type="gramStart"/>
-      <w:r>
-        <w:rPr>
-          <w:lang w:val="en-US"/>
-        </w:rPr>
-        <w:t>threads;</w:t>
-      </w:r>
-      <w:proofErr w:type="gramEnd"/>
+        <w:t>#&lt;num_threads&gt; = number of threads;</w:t>
+      </w:r>
     </w:p>
     <w:p>
       <w:pPr>
@@ -1244,16 +1218,8 @@
         <w:rPr>
           <w:lang w:val="en-US"/>
         </w:rPr>
-        <w:t xml:space="preserve">#&lt;adapters.txt&gt; = txt list file with all adapters and primers used for </w:t>
-      </w:r>
-      <w:proofErr w:type="gramStart"/>
-      <w:r>
-        <w:rPr>
-          <w:lang w:val="en-US"/>
-        </w:rPr>
-        <w:t>sequencing;</w:t>
-      </w:r>
-      <w:proofErr w:type="gramEnd"/>
+        <w:t>#&lt;adapters.txt&gt; = txt list file with all adapters and primers used for sequencing;</w:t>
+      </w:r>
     </w:p>
     <w:p>
       <w:pPr>
@@ -1280,16 +1246,8 @@
         <w:rPr>
           <w:lang w:val="en-US"/>
         </w:rPr>
-        <w:t xml:space="preserve"> of the read after quality </w:t>
-      </w:r>
-      <w:proofErr w:type="gramStart"/>
-      <w:r>
-        <w:rPr>
-          <w:lang w:val="en-US"/>
-        </w:rPr>
-        <w:t>treatment;</w:t>
-      </w:r>
-      <w:proofErr w:type="gramEnd"/>
+        <w:t xml:space="preserve"> of the read after quality treatment;</w:t>
+      </w:r>
     </w:p>
     <w:p>
       <w:pPr>
@@ -1302,16 +1260,8 @@
         <w:rPr>
           <w:lang w:val="en-US"/>
         </w:rPr>
-        <w:t xml:space="preserve">#&lt;min_phred&gt; = Minimum PHRED score of a read after quality </w:t>
-      </w:r>
-      <w:proofErr w:type="gramStart"/>
-      <w:r>
-        <w:rPr>
-          <w:lang w:val="en-US"/>
-        </w:rPr>
-        <w:t>treatment;</w:t>
-      </w:r>
-      <w:proofErr w:type="gramEnd"/>
+        <w:t>#&lt;min_phred&gt; = Minimum PHRED score of a read after quality treatment;</w:t>
+      </w:r>
     </w:p>
     <w:p>
       <w:pPr>
@@ -2075,31 +2025,695 @@
           <w:lang w:val="en-US"/>
         </w:rPr>
       </w:pPr>
+      <w:r>
+        <w:rPr>
+          <w:lang w:val="en-US"/>
+        </w:rPr>
+        <w:t>#-x &lt;lulu&gt; = if set as 'lulu', PIMBA will discard erroneous OTUs or ASVs with LULU. Default is not to use LULU.</w:t>
+      </w:r>
     </w:p>
     <w:p>
       <w:pPr>
         <w:spacing w:after="0"/>
-      </w:pPr>
-      <w:r>
-        <w:t>&gt;pimba_run.sh -i 16S_</w:t>
-      </w:r>
-      <w:proofErr w:type="gramStart"/>
-      <w:r>
-        <w:t>hqdata.fasta</w:t>
-      </w:r>
-      <w:proofErr w:type="gramEnd"/>
-      <w:r>
+        <w:rPr>
+          <w:lang w:val="en-US"/>
+        </w:rPr>
+      </w:pPr>
+    </w:p>
+    <w:p>
+      <w:pPr>
+        <w:spacing w:after="0"/>
+      </w:pPr>
+      <w:r>
+        <w:t xml:space="preserve">&gt;pimba_run.sh -i 16S_hqdata.fasta -o </w:t>
+      </w:r>
+      <w:proofErr w:type="spellStart"/>
+      <w:r>
+        <w:t>run_</w:t>
+      </w:r>
+      <w:r>
+        <w:t>OTU</w:t>
+      </w:r>
+      <w:r>
+        <w:t>_SILVA</w:t>
+      </w:r>
+      <w:proofErr w:type="spellEnd"/>
+      <w:r>
+        <w:t xml:space="preserve"> -w </w:t>
+      </w:r>
+      <w:proofErr w:type="spellStart"/>
+      <w:r>
+        <w:t>otu</w:t>
+      </w:r>
+      <w:proofErr w:type="spellEnd"/>
+      <w:r>
+        <w:t xml:space="preserve"> -s 0.97 -a 0.9 -l 200 -g 16S-SILVA -t 1 -d ../databases.txt</w:t>
+      </w:r>
+    </w:p>
+    <w:p>
+      <w:pPr>
+        <w:spacing w:after="0"/>
+      </w:pPr>
+    </w:p>
+    <w:p>
+      <w:pPr>
+        <w:spacing w:after="0"/>
+      </w:pPr>
+      <w:r>
+        <w:t>&gt;</w:t>
+      </w:r>
+      <w:r>
+        <w:t xml:space="preserve">pimba_run.sh -i 16S_hqdata.fasta -o </w:t>
+      </w:r>
+      <w:proofErr w:type="spellStart"/>
+      <w:r>
+        <w:t>run_</w:t>
+      </w:r>
+      <w:r>
+        <w:t>ASV</w:t>
+      </w:r>
+      <w:r>
+        <w:t>_SILVA</w:t>
+      </w:r>
+      <w:proofErr w:type="spellEnd"/>
+      <w:r>
+        <w:t xml:space="preserve"> -w </w:t>
+      </w:r>
+      <w:proofErr w:type="spellStart"/>
+      <w:r>
+        <w:t>asv</w:t>
+      </w:r>
+      <w:proofErr w:type="spellEnd"/>
+      <w:r>
+        <w:t xml:space="preserve"> -s 0.97 -a 0.9 -l 200 -g 16S-SILVA -t 1 -d ../databases.txt</w:t>
+      </w:r>
+    </w:p>
+    <w:p>
+      <w:pPr>
+        <w:spacing w:after="0"/>
+      </w:pPr>
+    </w:p>
+    <w:p>
+      <w:pPr>
+        <w:spacing w:after="0"/>
+      </w:pPr>
+      <w:r>
+        <w:t xml:space="preserve">&gt;pimba_run.sh -i 16S_hqdata.fasta -o </w:t>
+      </w:r>
+      <w:proofErr w:type="spellStart"/>
+      <w:r>
+        <w:t>run_OTU_NCBI</w:t>
+      </w:r>
+      <w:proofErr w:type="spellEnd"/>
+      <w:r>
+        <w:t xml:space="preserve"> -w </w:t>
+      </w:r>
+      <w:proofErr w:type="spellStart"/>
+      <w:r>
+        <w:t>otu</w:t>
+      </w:r>
+      <w:proofErr w:type="spellEnd"/>
+      <w:r>
+        <w:t xml:space="preserve"> -s 0.97 -a 0.9 -l 200 -g 16S-</w:t>
+      </w:r>
+      <w:r>
+        <w:t>NCBI</w:t>
+      </w:r>
+      <w:r>
+        <w:t xml:space="preserve"> -t 1 -d ../databases.txt</w:t>
+      </w:r>
+    </w:p>
+    <w:p>
+      <w:pPr>
+        <w:spacing w:after="0"/>
+      </w:pPr>
+    </w:p>
+    <w:p>
+      <w:pPr>
+        <w:spacing w:after="0"/>
+      </w:pPr>
+      <w:r>
+        <w:t xml:space="preserve">&gt;pimba_run.sh -i 16S_hqdata.fasta -o </w:t>
+      </w:r>
+      <w:proofErr w:type="spellStart"/>
+      <w:r>
+        <w:t>run_ASV_</w:t>
+      </w:r>
+      <w:r>
+        <w:t>NCBI</w:t>
+      </w:r>
+      <w:proofErr w:type="spellEnd"/>
+      <w:r>
+        <w:t xml:space="preserve"> -w </w:t>
+      </w:r>
+      <w:proofErr w:type="spellStart"/>
+      <w:r>
+        <w:t>asv</w:t>
+      </w:r>
+      <w:proofErr w:type="spellEnd"/>
+      <w:r>
+        <w:t xml:space="preserve"> -s 0.97 -a 0.9 -l 200 -g 16S-</w:t>
+      </w:r>
+      <w:r>
+        <w:t>NCBI</w:t>
+      </w:r>
+      <w:r>
+        <w:t xml:space="preserve"> -t 1 -d ../databases.txt</w:t>
+      </w:r>
+    </w:p>
+    <w:p>
+      <w:pPr>
+        <w:spacing w:after="0"/>
+      </w:pPr>
+    </w:p>
+    <w:p>
+      <w:pPr>
+        <w:spacing w:after="0"/>
+      </w:pPr>
+    </w:p>
+    <w:p>
+      <w:pPr>
+        <w:pStyle w:val="Ttulo1"/>
+        <w:rPr>
+          <w:lang w:val="en-US"/>
+        </w:rPr>
+      </w:pPr>
+      <w:r>
+        <w:rPr>
+          <w:lang w:val="en-US"/>
+        </w:rPr>
+        <w:t xml:space="preserve">Fungal </w:t>
+      </w:r>
+      <w:r>
+        <w:rPr>
+          <w:lang w:val="en-US"/>
+        </w:rPr>
+        <w:t>ITS</w:t>
+      </w:r>
+    </w:p>
+    <w:p>
+      <w:pPr>
+        <w:spacing w:after="0"/>
+        <w:rPr>
+          <w:lang w:val="en-US"/>
+        </w:rPr>
+      </w:pPr>
+      <w:r>
+        <w:rPr>
+          <w:lang w:val="en-US"/>
+        </w:rPr>
+        <w:t>&gt;pimba_run.sh -</w:t>
+      </w:r>
+      <w:proofErr w:type="spellStart"/>
+      <w:r>
+        <w:rPr>
+          <w:lang w:val="en-US"/>
+        </w:rPr>
+        <w:t>i</w:t>
+      </w:r>
+      <w:proofErr w:type="spellEnd"/>
+      <w:r>
+        <w:rPr>
+          <w:lang w:val="en-US"/>
+        </w:rPr>
+        <w:t xml:space="preserve"> </w:t>
+      </w:r>
+      <w:proofErr w:type="spellStart"/>
+      <w:r>
+        <w:rPr>
+          <w:lang w:val="en-US"/>
+        </w:rPr>
+        <w:t>ITS_hqdata.fasta</w:t>
+      </w:r>
+      <w:proofErr w:type="spellEnd"/>
+      <w:r>
+        <w:rPr>
+          <w:lang w:val="en-US"/>
+        </w:rPr>
         <w:t xml:space="preserve"> -o </w:t>
       </w:r>
       <w:proofErr w:type="spellStart"/>
       <w:r>
+        <w:rPr>
+          <w:lang w:val="en-US"/>
+        </w:rPr>
+        <w:t>run_OTU_</w:t>
+      </w:r>
+      <w:r>
+        <w:rPr>
+          <w:lang w:val="en-US"/>
+        </w:rPr>
+        <w:t>FUNGI</w:t>
+      </w:r>
+      <w:proofErr w:type="spellEnd"/>
+      <w:r>
+        <w:rPr>
+          <w:lang w:val="en-US"/>
+        </w:rPr>
+        <w:t>-UNITE</w:t>
+      </w:r>
+      <w:r>
+        <w:rPr>
+          <w:lang w:val="en-US"/>
+        </w:rPr>
+        <w:t xml:space="preserve"> -w </w:t>
+      </w:r>
+      <w:proofErr w:type="spellStart"/>
+      <w:r>
+        <w:rPr>
+          <w:lang w:val="en-US"/>
+        </w:rPr>
+        <w:t>otu</w:t>
+      </w:r>
+      <w:proofErr w:type="spellEnd"/>
+      <w:r>
+        <w:rPr>
+          <w:lang w:val="en-US"/>
+        </w:rPr>
+        <w:t xml:space="preserve"> -s 0.97 -a 0.9 -l 200 -g ITS-</w:t>
+      </w:r>
+      <w:r>
+        <w:rPr>
+          <w:lang w:val="en-US"/>
+        </w:rPr>
+        <w:t>FUNGI-UNITE</w:t>
+      </w:r>
+      <w:r>
+        <w:rPr>
+          <w:lang w:val="en-US"/>
+        </w:rPr>
+        <w:t xml:space="preserve"> -t 1 -d ../databases.txt</w:t>
+      </w:r>
+    </w:p>
+    <w:p>
+      <w:pPr>
+        <w:spacing w:after="0"/>
+        <w:rPr>
+          <w:lang w:val="en-US"/>
+        </w:rPr>
+      </w:pPr>
+    </w:p>
+    <w:p>
+      <w:pPr>
+        <w:spacing w:after="0"/>
+        <w:rPr>
+          <w:lang w:val="en-US"/>
+        </w:rPr>
+      </w:pPr>
+      <w:r>
+        <w:rPr>
+          <w:lang w:val="en-US"/>
+        </w:rPr>
+        <w:t>&gt;pimba_run.sh -</w:t>
+      </w:r>
+      <w:proofErr w:type="spellStart"/>
+      <w:r>
+        <w:rPr>
+          <w:lang w:val="en-US"/>
+        </w:rPr>
+        <w:t>i</w:t>
+      </w:r>
+      <w:proofErr w:type="spellEnd"/>
+      <w:r>
+        <w:rPr>
+          <w:lang w:val="en-US"/>
+        </w:rPr>
+        <w:t xml:space="preserve"> </w:t>
+      </w:r>
+      <w:proofErr w:type="spellStart"/>
+      <w:r>
+        <w:rPr>
+          <w:lang w:val="en-US"/>
+        </w:rPr>
+        <w:t>ITS_hqdata.fasta</w:t>
+      </w:r>
+      <w:proofErr w:type="spellEnd"/>
+      <w:r>
+        <w:rPr>
+          <w:lang w:val="en-US"/>
+        </w:rPr>
+        <w:t xml:space="preserve"> -o </w:t>
+      </w:r>
+      <w:proofErr w:type="spellStart"/>
+      <w:r>
+        <w:rPr>
+          <w:lang w:val="en-US"/>
+        </w:rPr>
+        <w:t>run_ASV_</w:t>
+      </w:r>
+      <w:r>
+        <w:rPr>
+          <w:lang w:val="en-US"/>
+        </w:rPr>
+        <w:t>FUNGI</w:t>
+      </w:r>
+      <w:proofErr w:type="spellEnd"/>
+      <w:r>
+        <w:rPr>
+          <w:lang w:val="en-US"/>
+        </w:rPr>
+        <w:t>-UNITE</w:t>
+      </w:r>
+      <w:r>
+        <w:rPr>
+          <w:lang w:val="en-US"/>
+        </w:rPr>
+        <w:t xml:space="preserve"> -w </w:t>
+      </w:r>
+      <w:proofErr w:type="spellStart"/>
+      <w:r>
+        <w:rPr>
+          <w:lang w:val="en-US"/>
+        </w:rPr>
+        <w:t>asv</w:t>
+      </w:r>
+      <w:proofErr w:type="spellEnd"/>
+      <w:r>
+        <w:rPr>
+          <w:lang w:val="en-US"/>
+        </w:rPr>
+        <w:t xml:space="preserve"> -s 0.97 -a 0.9 -l 200 -g ITS-</w:t>
+      </w:r>
+      <w:r>
+        <w:rPr>
+          <w:lang w:val="en-US"/>
+        </w:rPr>
+        <w:t>FUNGI-UNITE</w:t>
+      </w:r>
+      <w:r>
+        <w:rPr>
+          <w:lang w:val="en-US"/>
+        </w:rPr>
+        <w:t xml:space="preserve"> -t 1 -d ../databases.txt</w:t>
+      </w:r>
+    </w:p>
+    <w:p>
+      <w:pPr>
+        <w:spacing w:after="0"/>
+        <w:rPr>
+          <w:lang w:val="en-US"/>
+        </w:rPr>
+      </w:pPr>
+    </w:p>
+    <w:p>
+      <w:pPr>
+        <w:spacing w:after="0"/>
+        <w:rPr>
+          <w:lang w:val="en-US"/>
+        </w:rPr>
+      </w:pPr>
+      <w:r>
+        <w:rPr>
+          <w:lang w:val="en-US"/>
+        </w:rPr>
+        <w:t>&gt;pimba_run.sh -</w:t>
+      </w:r>
+      <w:proofErr w:type="spellStart"/>
+      <w:r>
+        <w:rPr>
+          <w:lang w:val="en-US"/>
+        </w:rPr>
+        <w:t>i</w:t>
+      </w:r>
+      <w:proofErr w:type="spellEnd"/>
+      <w:r>
+        <w:rPr>
+          <w:lang w:val="en-US"/>
+        </w:rPr>
+        <w:t xml:space="preserve"> </w:t>
+      </w:r>
+      <w:proofErr w:type="spellStart"/>
+      <w:r>
+        <w:rPr>
+          <w:lang w:val="en-US"/>
+        </w:rPr>
+        <w:t>ITS_hqdata.fasta</w:t>
+      </w:r>
+      <w:proofErr w:type="spellEnd"/>
+      <w:r>
+        <w:rPr>
+          <w:lang w:val="en-US"/>
+        </w:rPr>
+        <w:t xml:space="preserve"> -o </w:t>
+      </w:r>
+      <w:proofErr w:type="spellStart"/>
+      <w:r>
+        <w:rPr>
+          <w:lang w:val="en-US"/>
+        </w:rPr>
+        <w:t>run_OTU_</w:t>
+      </w:r>
+      <w:r>
+        <w:rPr>
+          <w:lang w:val="en-US"/>
+        </w:rPr>
+        <w:t>FUNGI</w:t>
+      </w:r>
+      <w:proofErr w:type="spellEnd"/>
+      <w:r>
+        <w:rPr>
+          <w:lang w:val="en-US"/>
+        </w:rPr>
+        <w:t>-NCBI</w:t>
+      </w:r>
+      <w:r>
+        <w:rPr>
+          <w:lang w:val="en-US"/>
+        </w:rPr>
+        <w:t xml:space="preserve"> -w </w:t>
+      </w:r>
+      <w:proofErr w:type="spellStart"/>
+      <w:r>
+        <w:rPr>
+          <w:lang w:val="en-US"/>
+        </w:rPr>
+        <w:t>otu</w:t>
+      </w:r>
+      <w:proofErr w:type="spellEnd"/>
+      <w:r>
+        <w:rPr>
+          <w:lang w:val="en-US"/>
+        </w:rPr>
+        <w:t xml:space="preserve"> -s 0.97 -a 0.9 -l 200 -g ITS-</w:t>
+      </w:r>
+      <w:r>
+        <w:rPr>
+          <w:lang w:val="en-US"/>
+        </w:rPr>
+        <w:t>FUNGI-NCBI</w:t>
+      </w:r>
+      <w:r>
+        <w:rPr>
+          <w:lang w:val="en-US"/>
+        </w:rPr>
+        <w:t xml:space="preserve"> -t 1 -d ../databases.txt</w:t>
+      </w:r>
+    </w:p>
+    <w:p>
+      <w:pPr>
+        <w:spacing w:after="0"/>
+        <w:rPr>
+          <w:lang w:val="en-US"/>
+        </w:rPr>
+      </w:pPr>
+    </w:p>
+    <w:p>
+      <w:pPr>
+        <w:spacing w:after="0"/>
+        <w:rPr>
+          <w:lang w:val="en-US"/>
+        </w:rPr>
+      </w:pPr>
+      <w:r>
+        <w:rPr>
+          <w:lang w:val="en-US"/>
+        </w:rPr>
+        <w:t>&gt;pimba_run.sh -</w:t>
+      </w:r>
+      <w:proofErr w:type="spellStart"/>
+      <w:r>
+        <w:rPr>
+          <w:lang w:val="en-US"/>
+        </w:rPr>
+        <w:t>i</w:t>
+      </w:r>
+      <w:proofErr w:type="spellEnd"/>
+      <w:r>
+        <w:rPr>
+          <w:lang w:val="en-US"/>
+        </w:rPr>
+        <w:t xml:space="preserve"> </w:t>
+      </w:r>
+      <w:proofErr w:type="spellStart"/>
+      <w:r>
+        <w:rPr>
+          <w:lang w:val="en-US"/>
+        </w:rPr>
+        <w:t>ITS_hqdata.fasta</w:t>
+      </w:r>
+      <w:proofErr w:type="spellEnd"/>
+      <w:r>
+        <w:rPr>
+          <w:lang w:val="en-US"/>
+        </w:rPr>
+        <w:t xml:space="preserve"> -o </w:t>
+      </w:r>
+      <w:proofErr w:type="spellStart"/>
+      <w:r>
+        <w:rPr>
+          <w:lang w:val="en-US"/>
+        </w:rPr>
+        <w:t>run_ASV_</w:t>
+      </w:r>
+      <w:r>
+        <w:rPr>
+          <w:lang w:val="en-US"/>
+        </w:rPr>
+        <w:t>FUNGI</w:t>
+      </w:r>
+      <w:proofErr w:type="spellEnd"/>
+      <w:r>
+        <w:rPr>
+          <w:lang w:val="en-US"/>
+        </w:rPr>
+        <w:t>-NCBI</w:t>
+      </w:r>
+      <w:r>
+        <w:rPr>
+          <w:lang w:val="en-US"/>
+        </w:rPr>
+        <w:t xml:space="preserve"> -w </w:t>
+      </w:r>
+      <w:proofErr w:type="spellStart"/>
+      <w:r>
+        <w:rPr>
+          <w:lang w:val="en-US"/>
+        </w:rPr>
+        <w:t>asv</w:t>
+      </w:r>
+      <w:proofErr w:type="spellEnd"/>
+      <w:r>
+        <w:rPr>
+          <w:lang w:val="en-US"/>
+        </w:rPr>
+        <w:t xml:space="preserve"> -s 0.97 -a 0.9 -l 200 -g ITS-</w:t>
+      </w:r>
+      <w:r>
+        <w:rPr>
+          <w:lang w:val="en-US"/>
+        </w:rPr>
+        <w:t>FUNGI-NCBI</w:t>
+      </w:r>
+      <w:r>
+        <w:rPr>
+          <w:lang w:val="en-US"/>
+        </w:rPr>
+        <w:t xml:space="preserve"> -t 1 -d ../databases.txt</w:t>
+      </w:r>
+    </w:p>
+    <w:p>
+      <w:pPr>
+        <w:rPr>
+          <w:lang w:val="en-US"/>
+        </w:rPr>
+      </w:pPr>
+    </w:p>
+    <w:p>
+      <w:pPr>
+        <w:pStyle w:val="Ttulo1"/>
+      </w:pPr>
+      <w:r>
+        <w:t xml:space="preserve">Metazoan </w:t>
+      </w:r>
+      <w:r>
+        <w:t>COI</w:t>
+      </w:r>
+    </w:p>
+    <w:p>
+      <w:pPr>
+        <w:spacing w:after="0"/>
+      </w:pPr>
+      <w:r>
+        <w:t xml:space="preserve">&gt;pimba_run.sh -i </w:t>
+      </w:r>
+      <w:proofErr w:type="spellStart"/>
+      <w:r>
+        <w:t>COI</w:t>
+      </w:r>
+      <w:r>
+        <w:t>_hqdata.fasta</w:t>
+      </w:r>
+      <w:proofErr w:type="spellEnd"/>
+      <w:r>
+        <w:t xml:space="preserve"> -o </w:t>
+      </w:r>
+      <w:proofErr w:type="spellStart"/>
+      <w:r>
+        <w:t>run_OTU_</w:t>
+      </w:r>
+      <w:r>
+        <w:t>NCBI</w:t>
+      </w:r>
+      <w:proofErr w:type="spellEnd"/>
+      <w:r>
+        <w:t xml:space="preserve"> -w </w:t>
+      </w:r>
+      <w:proofErr w:type="spellStart"/>
+      <w:r>
+        <w:t>otu</w:t>
+      </w:r>
+      <w:proofErr w:type="spellEnd"/>
+      <w:r>
+        <w:t xml:space="preserve"> -s 0.97 -a 0.9 -l 200 -g </w:t>
+      </w:r>
+      <w:r>
+        <w:t>COI</w:t>
+      </w:r>
+      <w:r>
+        <w:t>-</w:t>
+      </w:r>
+      <w:r>
+        <w:t>NCBI</w:t>
+      </w:r>
+      <w:r>
+        <w:t xml:space="preserve"> -t 1 -d ../databases.txt</w:t>
+      </w:r>
+    </w:p>
+    <w:p>
+      <w:pPr>
+        <w:spacing w:after="0"/>
+      </w:pPr>
+    </w:p>
+    <w:p>
+      <w:pPr>
+        <w:spacing w:after="0"/>
+      </w:pPr>
+      <w:r>
+        <w:t xml:space="preserve">&gt;pimba_run.sh -i </w:t>
+      </w:r>
+      <w:proofErr w:type="spellStart"/>
+      <w:r>
+        <w:t>COI</w:t>
+      </w:r>
+      <w:r>
+        <w:t>_hqdata.fasta</w:t>
+      </w:r>
+      <w:proofErr w:type="spellEnd"/>
+      <w:r>
+        <w:t xml:space="preserve"> -o </w:t>
+      </w:r>
+      <w:proofErr w:type="spellStart"/>
+      <w:r>
         <w:t>run_</w:t>
       </w:r>
       <w:r>
-        <w:t>OTU</w:t>
-      </w:r>
-      <w:r>
-        <w:t>_SILVA</w:t>
+        <w:t>ASV</w:t>
+      </w:r>
+      <w:r>
+        <w:t>_</w:t>
+      </w:r>
+      <w:r>
+        <w:t>NCBI</w:t>
       </w:r>
       <w:proofErr w:type="spellEnd"/>
       <w:r>
@@ -2107,94 +2721,17 @@
       </w:r>
       <w:proofErr w:type="spellStart"/>
       <w:r>
-        <w:t>otu</w:t>
-      </w:r>
-      <w:proofErr w:type="spellEnd"/>
-      <w:r>
-        <w:t xml:space="preserve"> -s 0.97 -a 0.9 -l 200 -g 16S-SILVA -t 1 -d ../databases.txt</w:t>
-      </w:r>
-    </w:p>
-    <w:p>
-      <w:pPr>
-        <w:spacing w:after="0"/>
-      </w:pPr>
-    </w:p>
-    <w:p>
-      <w:pPr>
-        <w:spacing w:after="0"/>
-      </w:pPr>
-      <w:r>
-        <w:t>&gt;</w:t>
-      </w:r>
-      <w:r>
-        <w:t>pimba_run.sh -i 16S_</w:t>
-      </w:r>
-      <w:proofErr w:type="gramStart"/>
-      <w:r>
-        <w:t>hqdata.fasta</w:t>
-      </w:r>
-      <w:proofErr w:type="gramEnd"/>
-      <w:r>
-        <w:t xml:space="preserve"> -o </w:t>
-      </w:r>
-      <w:proofErr w:type="spellStart"/>
-      <w:r>
-        <w:t>run_</w:t>
-      </w:r>
-      <w:r>
-        <w:t>ASV</w:t>
-      </w:r>
-      <w:r>
-        <w:t>_SILVA</w:t>
-      </w:r>
-      <w:proofErr w:type="spellEnd"/>
-      <w:r>
-        <w:t xml:space="preserve"> -w </w:t>
-      </w:r>
-      <w:proofErr w:type="spellStart"/>
-      <w:r>
         <w:t>asv</w:t>
       </w:r>
       <w:proofErr w:type="spellEnd"/>
       <w:r>
-        <w:t xml:space="preserve"> -s 0.97 -a 0.9 -l 200 -g 16S-SILVA -t 1 -d ../databases.txt</w:t>
-      </w:r>
-    </w:p>
-    <w:p>
-      <w:pPr>
-        <w:spacing w:after="0"/>
-      </w:pPr>
-    </w:p>
-    <w:p>
-      <w:pPr>
-        <w:spacing w:after="0"/>
-      </w:pPr>
-      <w:r>
-        <w:t>&gt;pimba_run.sh -i 16S_</w:t>
-      </w:r>
-      <w:proofErr w:type="gramStart"/>
-      <w:r>
-        <w:t>hqdata.fasta</w:t>
-      </w:r>
-      <w:proofErr w:type="gramEnd"/>
-      <w:r>
-        <w:t xml:space="preserve"> -o </w:t>
-      </w:r>
-      <w:proofErr w:type="spellStart"/>
-      <w:r>
-        <w:t>run_OTU_NCBI</w:t>
-      </w:r>
-      <w:proofErr w:type="spellEnd"/>
-      <w:r>
-        <w:t xml:space="preserve"> -w </w:t>
-      </w:r>
-      <w:proofErr w:type="spellStart"/>
-      <w:r>
-        <w:t>otu</w:t>
-      </w:r>
-      <w:proofErr w:type="spellEnd"/>
-      <w:r>
-        <w:t xml:space="preserve"> -s 0.97 -a 0.9 -l 200 -g 16S-</w:t>
+        <w:t xml:space="preserve"> -s 0.97 -a 0.9 -l 200 -g </w:t>
+      </w:r>
+      <w:r>
+        <w:t>COI</w:t>
+      </w:r>
+      <w:r>
+        <w:t>-</w:t>
       </w:r>
       <w:r>
         <w:t>NCBI</w:t>
@@ -2203,672 +2740,31 @@
         <w:t xml:space="preserve"> -t 1 -d ../databases.txt</w:t>
       </w:r>
     </w:p>
-    <w:p>
-      <w:pPr>
-        <w:spacing w:after="0"/>
-      </w:pPr>
-    </w:p>
-    <w:p>
-      <w:pPr>
-        <w:spacing w:after="0"/>
-      </w:pPr>
-      <w:r>
-        <w:t>&gt;pimba_run.sh -i 16S_</w:t>
-      </w:r>
-      <w:proofErr w:type="gramStart"/>
-      <w:r>
-        <w:t>hqdata.fasta</w:t>
-      </w:r>
-      <w:proofErr w:type="gramEnd"/>
-      <w:r>
-        <w:t xml:space="preserve"> -o </w:t>
-      </w:r>
-      <w:proofErr w:type="spellStart"/>
-      <w:r>
-        <w:t>run_ASV_</w:t>
-      </w:r>
-      <w:r>
-        <w:t>NCBI</w:t>
-      </w:r>
-      <w:proofErr w:type="spellEnd"/>
-      <w:r>
-        <w:t xml:space="preserve"> -w </w:t>
-      </w:r>
-      <w:proofErr w:type="spellStart"/>
-      <w:r>
-        <w:t>asv</w:t>
-      </w:r>
-      <w:proofErr w:type="spellEnd"/>
-      <w:r>
-        <w:t xml:space="preserve"> -s 0.97 -a 0.9 -l 200 -g 16S-</w:t>
-      </w:r>
-      <w:r>
-        <w:t>NCBI</w:t>
-      </w:r>
-      <w:r>
-        <w:t xml:space="preserve"> -t 1 -d ../databases.txt</w:t>
-      </w:r>
-    </w:p>
-    <w:p>
-      <w:pPr>
-        <w:spacing w:after="0"/>
-      </w:pPr>
-    </w:p>
-    <w:p>
-      <w:pPr>
-        <w:spacing w:after="0"/>
-      </w:pPr>
-    </w:p>
-    <w:p>
-      <w:pPr>
-        <w:pStyle w:val="Heading1"/>
-        <w:rPr>
-          <w:lang w:val="en-US"/>
-        </w:rPr>
-      </w:pPr>
-      <w:r>
-        <w:rPr>
-          <w:lang w:val="en-US"/>
-        </w:rPr>
-        <w:t xml:space="preserve">Fungal </w:t>
-      </w:r>
-      <w:r>
-        <w:rPr>
-          <w:lang w:val="en-US"/>
-        </w:rPr>
-        <w:t>ITS</w:t>
-      </w:r>
-    </w:p>
-    <w:p>
-      <w:pPr>
-        <w:spacing w:after="0"/>
-        <w:rPr>
-          <w:lang w:val="en-US"/>
-        </w:rPr>
-      </w:pPr>
-      <w:r>
-        <w:rPr>
-          <w:lang w:val="en-US"/>
-        </w:rPr>
-        <w:t>&gt;pimba_run.sh -</w:t>
-      </w:r>
-      <w:proofErr w:type="spellStart"/>
-      <w:r>
-        <w:rPr>
-          <w:lang w:val="en-US"/>
-        </w:rPr>
-        <w:t>i</w:t>
-      </w:r>
-      <w:proofErr w:type="spellEnd"/>
-      <w:r>
-        <w:rPr>
-          <w:lang w:val="en-US"/>
-        </w:rPr>
-        <w:t xml:space="preserve"> </w:t>
-      </w:r>
-      <w:proofErr w:type="spellStart"/>
-      <w:r>
-        <w:rPr>
-          <w:lang w:val="en-US"/>
-        </w:rPr>
-        <w:t>ITS_</w:t>
-      </w:r>
-      <w:proofErr w:type="gramStart"/>
-      <w:r>
-        <w:rPr>
-          <w:lang w:val="en-US"/>
-        </w:rPr>
-        <w:t>hqdata.fasta</w:t>
-      </w:r>
-      <w:proofErr w:type="spellEnd"/>
-      <w:proofErr w:type="gramEnd"/>
-      <w:r>
-        <w:rPr>
-          <w:lang w:val="en-US"/>
-        </w:rPr>
-        <w:t xml:space="preserve"> -o </w:t>
-      </w:r>
-      <w:proofErr w:type="spellStart"/>
-      <w:r>
-        <w:rPr>
-          <w:lang w:val="en-US"/>
-        </w:rPr>
-        <w:t>run_OTU_</w:t>
-      </w:r>
-      <w:r>
-        <w:rPr>
-          <w:lang w:val="en-US"/>
-        </w:rPr>
-        <w:t>FUNGI</w:t>
-      </w:r>
-      <w:proofErr w:type="spellEnd"/>
-      <w:r>
-        <w:rPr>
-          <w:lang w:val="en-US"/>
-        </w:rPr>
-        <w:t>-UNITE</w:t>
-      </w:r>
-      <w:r>
-        <w:rPr>
-          <w:lang w:val="en-US"/>
-        </w:rPr>
-        <w:t xml:space="preserve"> -w </w:t>
-      </w:r>
-      <w:proofErr w:type="spellStart"/>
-      <w:r>
-        <w:rPr>
-          <w:lang w:val="en-US"/>
-        </w:rPr>
-        <w:t>otu</w:t>
-      </w:r>
-      <w:proofErr w:type="spellEnd"/>
-      <w:r>
-        <w:rPr>
-          <w:lang w:val="en-US"/>
-        </w:rPr>
-        <w:t xml:space="preserve"> -s 0.97 -a 0.9 -l 200 -g ITS-</w:t>
-      </w:r>
-      <w:r>
-        <w:rPr>
-          <w:lang w:val="en-US"/>
-        </w:rPr>
-        <w:t>FUNGI-UNITE</w:t>
-      </w:r>
-      <w:r>
-        <w:rPr>
-          <w:lang w:val="en-US"/>
-        </w:rPr>
-        <w:t xml:space="preserve"> -t 1 -d ../databases.txt</w:t>
-      </w:r>
-    </w:p>
-    <w:p>
-      <w:pPr>
-        <w:spacing w:after="0"/>
-        <w:rPr>
-          <w:lang w:val="en-US"/>
-        </w:rPr>
-      </w:pPr>
-    </w:p>
-    <w:p>
-      <w:pPr>
-        <w:spacing w:after="0"/>
-        <w:rPr>
-          <w:lang w:val="en-US"/>
-        </w:rPr>
-      </w:pPr>
-      <w:r>
-        <w:rPr>
-          <w:lang w:val="en-US"/>
-        </w:rPr>
-        <w:t>&gt;pimba_run.sh -</w:t>
-      </w:r>
-      <w:proofErr w:type="spellStart"/>
-      <w:r>
-        <w:rPr>
-          <w:lang w:val="en-US"/>
-        </w:rPr>
-        <w:t>i</w:t>
-      </w:r>
-      <w:proofErr w:type="spellEnd"/>
-      <w:r>
-        <w:rPr>
-          <w:lang w:val="en-US"/>
-        </w:rPr>
-        <w:t xml:space="preserve"> </w:t>
-      </w:r>
-      <w:proofErr w:type="spellStart"/>
-      <w:r>
-        <w:rPr>
-          <w:lang w:val="en-US"/>
-        </w:rPr>
-        <w:t>ITS_</w:t>
-      </w:r>
-      <w:proofErr w:type="gramStart"/>
-      <w:r>
-        <w:rPr>
-          <w:lang w:val="en-US"/>
-        </w:rPr>
-        <w:t>hqdata.fasta</w:t>
-      </w:r>
-      <w:proofErr w:type="spellEnd"/>
-      <w:proofErr w:type="gramEnd"/>
-      <w:r>
-        <w:rPr>
-          <w:lang w:val="en-US"/>
-        </w:rPr>
-        <w:t xml:space="preserve"> -o </w:t>
-      </w:r>
-      <w:proofErr w:type="spellStart"/>
-      <w:r>
-        <w:rPr>
-          <w:lang w:val="en-US"/>
-        </w:rPr>
-        <w:t>run_ASV_</w:t>
-      </w:r>
-      <w:r>
-        <w:rPr>
-          <w:lang w:val="en-US"/>
-        </w:rPr>
-        <w:t>FUNGI</w:t>
-      </w:r>
-      <w:proofErr w:type="spellEnd"/>
-      <w:r>
-        <w:rPr>
-          <w:lang w:val="en-US"/>
-        </w:rPr>
-        <w:t>-UNITE</w:t>
-      </w:r>
-      <w:r>
-        <w:rPr>
-          <w:lang w:val="en-US"/>
-        </w:rPr>
-        <w:t xml:space="preserve"> -w </w:t>
-      </w:r>
-      <w:proofErr w:type="spellStart"/>
-      <w:r>
-        <w:rPr>
-          <w:lang w:val="en-US"/>
-        </w:rPr>
-        <w:t>asv</w:t>
-      </w:r>
-      <w:proofErr w:type="spellEnd"/>
-      <w:r>
-        <w:rPr>
-          <w:lang w:val="en-US"/>
-        </w:rPr>
-        <w:t xml:space="preserve"> -s 0.97 -a 0.9 -l 200 -g ITS-</w:t>
-      </w:r>
-      <w:r>
-        <w:rPr>
-          <w:lang w:val="en-US"/>
-        </w:rPr>
-        <w:t>FUNGI-UNITE</w:t>
-      </w:r>
-      <w:r>
-        <w:rPr>
-          <w:lang w:val="en-US"/>
-        </w:rPr>
-        <w:t xml:space="preserve"> -t 1 -d ../databases.txt</w:t>
-      </w:r>
-    </w:p>
-    <w:p>
-      <w:pPr>
-        <w:spacing w:after="0"/>
-        <w:rPr>
-          <w:lang w:val="en-US"/>
-        </w:rPr>
-      </w:pPr>
-    </w:p>
-    <w:p>
-      <w:pPr>
-        <w:spacing w:after="0"/>
-        <w:rPr>
-          <w:lang w:val="en-US"/>
-        </w:rPr>
-      </w:pPr>
-      <w:r>
-        <w:rPr>
-          <w:lang w:val="en-US"/>
-        </w:rPr>
-        <w:t>&gt;pimba_run.sh -</w:t>
-      </w:r>
-      <w:proofErr w:type="spellStart"/>
-      <w:r>
-        <w:rPr>
-          <w:lang w:val="en-US"/>
-        </w:rPr>
-        <w:t>i</w:t>
-      </w:r>
-      <w:proofErr w:type="spellEnd"/>
-      <w:r>
-        <w:rPr>
-          <w:lang w:val="en-US"/>
-        </w:rPr>
-        <w:t xml:space="preserve"> </w:t>
-      </w:r>
-      <w:proofErr w:type="spellStart"/>
-      <w:r>
-        <w:rPr>
-          <w:lang w:val="en-US"/>
-        </w:rPr>
-        <w:t>ITS_</w:t>
-      </w:r>
-      <w:proofErr w:type="gramStart"/>
-      <w:r>
-        <w:rPr>
-          <w:lang w:val="en-US"/>
-        </w:rPr>
-        <w:t>hqdata.fasta</w:t>
-      </w:r>
-      <w:proofErr w:type="spellEnd"/>
-      <w:proofErr w:type="gramEnd"/>
-      <w:r>
-        <w:rPr>
-          <w:lang w:val="en-US"/>
-        </w:rPr>
-        <w:t xml:space="preserve"> -o </w:t>
-      </w:r>
-      <w:proofErr w:type="spellStart"/>
-      <w:r>
-        <w:rPr>
-          <w:lang w:val="en-US"/>
-        </w:rPr>
-        <w:t>run_OTU_</w:t>
-      </w:r>
-      <w:r>
-        <w:rPr>
-          <w:lang w:val="en-US"/>
-        </w:rPr>
-        <w:t>FUNGI</w:t>
-      </w:r>
-      <w:proofErr w:type="spellEnd"/>
-      <w:r>
-        <w:rPr>
-          <w:lang w:val="en-US"/>
-        </w:rPr>
-        <w:t>-NCBI</w:t>
-      </w:r>
-      <w:r>
-        <w:rPr>
-          <w:lang w:val="en-US"/>
-        </w:rPr>
-        <w:t xml:space="preserve"> -w </w:t>
-      </w:r>
-      <w:proofErr w:type="spellStart"/>
-      <w:r>
-        <w:rPr>
-          <w:lang w:val="en-US"/>
-        </w:rPr>
-        <w:t>otu</w:t>
-      </w:r>
-      <w:proofErr w:type="spellEnd"/>
-      <w:r>
-        <w:rPr>
-          <w:lang w:val="en-US"/>
-        </w:rPr>
-        <w:t xml:space="preserve"> -s 0.97 -a 0.9 -l 200 -g ITS-</w:t>
-      </w:r>
-      <w:r>
-        <w:rPr>
-          <w:lang w:val="en-US"/>
-        </w:rPr>
-        <w:t>FUNGI-NCBI</w:t>
-      </w:r>
-      <w:r>
-        <w:rPr>
-          <w:lang w:val="en-US"/>
-        </w:rPr>
-        <w:t xml:space="preserve"> -t 1 -d ../databases.txt</w:t>
-      </w:r>
-    </w:p>
-    <w:p>
-      <w:pPr>
-        <w:spacing w:after="0"/>
-        <w:rPr>
-          <w:lang w:val="en-US"/>
-        </w:rPr>
-      </w:pPr>
-    </w:p>
-    <w:p>
-      <w:pPr>
-        <w:spacing w:after="0"/>
-        <w:rPr>
-          <w:lang w:val="en-US"/>
-        </w:rPr>
-      </w:pPr>
-      <w:r>
-        <w:rPr>
-          <w:lang w:val="en-US"/>
-        </w:rPr>
-        <w:t>&gt;pimba_run.sh -</w:t>
-      </w:r>
-      <w:proofErr w:type="spellStart"/>
-      <w:r>
-        <w:rPr>
-          <w:lang w:val="en-US"/>
-        </w:rPr>
-        <w:t>i</w:t>
-      </w:r>
-      <w:proofErr w:type="spellEnd"/>
-      <w:r>
-        <w:rPr>
-          <w:lang w:val="en-US"/>
-        </w:rPr>
-        <w:t xml:space="preserve"> </w:t>
-      </w:r>
-      <w:proofErr w:type="spellStart"/>
-      <w:r>
-        <w:rPr>
-          <w:lang w:val="en-US"/>
-        </w:rPr>
-        <w:t>ITS_</w:t>
-      </w:r>
-      <w:proofErr w:type="gramStart"/>
-      <w:r>
-        <w:rPr>
-          <w:lang w:val="en-US"/>
-        </w:rPr>
-        <w:t>hqdata.fasta</w:t>
-      </w:r>
-      <w:proofErr w:type="spellEnd"/>
-      <w:proofErr w:type="gramEnd"/>
-      <w:r>
-        <w:rPr>
-          <w:lang w:val="en-US"/>
-        </w:rPr>
-        <w:t xml:space="preserve"> -o </w:t>
-      </w:r>
-      <w:proofErr w:type="spellStart"/>
-      <w:r>
-        <w:rPr>
-          <w:lang w:val="en-US"/>
-        </w:rPr>
-        <w:t>run_ASV_</w:t>
-      </w:r>
-      <w:r>
-        <w:rPr>
-          <w:lang w:val="en-US"/>
-        </w:rPr>
-        <w:t>FUNGI</w:t>
-      </w:r>
-      <w:proofErr w:type="spellEnd"/>
-      <w:r>
-        <w:rPr>
-          <w:lang w:val="en-US"/>
-        </w:rPr>
-        <w:t>-NCBI</w:t>
-      </w:r>
-      <w:r>
-        <w:rPr>
-          <w:lang w:val="en-US"/>
-        </w:rPr>
-        <w:t xml:space="preserve"> -w </w:t>
-      </w:r>
-      <w:proofErr w:type="spellStart"/>
-      <w:r>
-        <w:rPr>
-          <w:lang w:val="en-US"/>
-        </w:rPr>
-        <w:t>asv</w:t>
-      </w:r>
-      <w:proofErr w:type="spellEnd"/>
-      <w:r>
-        <w:rPr>
-          <w:lang w:val="en-US"/>
-        </w:rPr>
-        <w:t xml:space="preserve"> -s 0.97 -a 0.9 -l 200 -g ITS-</w:t>
-      </w:r>
-      <w:r>
-        <w:rPr>
-          <w:lang w:val="en-US"/>
-        </w:rPr>
-        <w:t>FUNGI-NCBI</w:t>
-      </w:r>
-      <w:r>
-        <w:rPr>
-          <w:lang w:val="en-US"/>
-        </w:rPr>
-        <w:t xml:space="preserve"> -t 1 -d ../databases.txt</w:t>
-      </w:r>
-    </w:p>
-    <w:p>
-      <w:pPr>
-        <w:rPr>
-          <w:lang w:val="en-US"/>
-        </w:rPr>
-      </w:pPr>
-    </w:p>
-    <w:p>
-      <w:pPr>
-        <w:pStyle w:val="Heading1"/>
-      </w:pPr>
-      <w:r>
-        <w:t xml:space="preserve">Metazoan </w:t>
-      </w:r>
-      <w:r>
-        <w:t>COI</w:t>
-      </w:r>
-    </w:p>
-    <w:p>
-      <w:pPr>
-        <w:spacing w:after="0"/>
-      </w:pPr>
-      <w:r>
-        <w:t xml:space="preserve">&gt;pimba_run.sh -i </w:t>
-      </w:r>
-      <w:proofErr w:type="spellStart"/>
-      <w:r>
-        <w:t>COI</w:t>
-      </w:r>
-      <w:r>
-        <w:t>_</w:t>
-      </w:r>
-      <w:proofErr w:type="gramStart"/>
-      <w:r>
-        <w:t>hqdata.fasta</w:t>
-      </w:r>
-      <w:proofErr w:type="spellEnd"/>
-      <w:proofErr w:type="gramEnd"/>
-      <w:r>
-        <w:t xml:space="preserve"> -o </w:t>
-      </w:r>
-      <w:proofErr w:type="spellStart"/>
-      <w:r>
-        <w:t>run_OTU_</w:t>
-      </w:r>
-      <w:r>
-        <w:t>NCBI</w:t>
-      </w:r>
-      <w:proofErr w:type="spellEnd"/>
-      <w:r>
-        <w:t xml:space="preserve"> -w </w:t>
-      </w:r>
-      <w:proofErr w:type="spellStart"/>
-      <w:r>
-        <w:t>otu</w:t>
-      </w:r>
-      <w:proofErr w:type="spellEnd"/>
-      <w:r>
-        <w:t xml:space="preserve"> -s 0.97 -a 0.9 -l 200 -g </w:t>
-      </w:r>
-      <w:r>
-        <w:t>COI</w:t>
-      </w:r>
-      <w:r>
-        <w:t>-</w:t>
-      </w:r>
-      <w:r>
-        <w:t>NCBI</w:t>
-      </w:r>
-      <w:r>
-        <w:t xml:space="preserve"> -t 1 -d ../databases.txt</w:t>
-      </w:r>
-    </w:p>
-    <w:p>
-      <w:pPr>
-        <w:spacing w:after="0"/>
-      </w:pPr>
-    </w:p>
-    <w:p>
-      <w:pPr>
-        <w:spacing w:after="0"/>
-      </w:pPr>
-      <w:r>
-        <w:lastRenderedPageBreak/>
-        <w:t xml:space="preserve">&gt;pimba_run.sh -i </w:t>
-      </w:r>
-      <w:proofErr w:type="spellStart"/>
-      <w:r>
-        <w:t>COI</w:t>
-      </w:r>
-      <w:r>
-        <w:t>_</w:t>
-      </w:r>
-      <w:proofErr w:type="gramStart"/>
-      <w:r>
-        <w:t>hqdata.fasta</w:t>
-      </w:r>
-      <w:proofErr w:type="spellEnd"/>
-      <w:proofErr w:type="gramEnd"/>
-      <w:r>
-        <w:t xml:space="preserve"> -o </w:t>
-      </w:r>
-      <w:proofErr w:type="spellStart"/>
-      <w:r>
-        <w:t>run_</w:t>
-      </w:r>
-      <w:r>
-        <w:t>ASV</w:t>
-      </w:r>
-      <w:r>
-        <w:t>_</w:t>
-      </w:r>
-      <w:r>
-        <w:t>NCBI</w:t>
-      </w:r>
-      <w:proofErr w:type="spellEnd"/>
-      <w:r>
-        <w:t xml:space="preserve"> -w </w:t>
-      </w:r>
-      <w:proofErr w:type="spellStart"/>
-      <w:r>
-        <w:t>asv</w:t>
-      </w:r>
-      <w:proofErr w:type="spellEnd"/>
-      <w:r>
-        <w:t xml:space="preserve"> -s 0.97 -a 0.9 -l 200 -g </w:t>
-      </w:r>
-      <w:r>
-        <w:t>COI</w:t>
-      </w:r>
-      <w:r>
-        <w:t>-</w:t>
-      </w:r>
-      <w:r>
-        <w:t>NCBI</w:t>
-      </w:r>
-      <w:r>
-        <w:t xml:space="preserve"> -t 1 -d ../databases.txt</w:t>
-      </w:r>
-    </w:p>
     <w:p/>
     <w:p>
       <w:pPr>
-        <w:pStyle w:val="Heading1"/>
-      </w:pPr>
-      <w:proofErr w:type="spellStart"/>
-      <w:r>
-        <w:t>PIMBA’s</w:t>
-      </w:r>
-      <w:proofErr w:type="spellEnd"/>
-      <w:r>
-        <w:t xml:space="preserve"> Manual</w:t>
-      </w:r>
-    </w:p>
-    <w:p/>
-    <w:p>
-      <w:pPr>
-        <w:pStyle w:val="Heading2"/>
+        <w:pStyle w:val="Ttulo1"/>
+        <w:rPr>
+          <w:lang w:val="en-US"/>
+        </w:rPr>
+      </w:pPr>
+      <w:r>
+        <w:rPr>
+          <w:lang w:val="en-US"/>
+        </w:rPr>
+        <w:t>PIMBA’s Manual</w:t>
+      </w:r>
+    </w:p>
+    <w:p>
+      <w:pPr>
+        <w:rPr>
+          <w:lang w:val="en-US"/>
+        </w:rPr>
+      </w:pPr>
+    </w:p>
+    <w:p>
+      <w:pPr>
+        <w:pStyle w:val="Ttulo2"/>
         <w:rPr>
           <w:lang w:val="en-US"/>
         </w:rPr>
@@ -2911,16 +2807,16 @@
     </w:p>
     <w:p>
       <w:pPr>
-        <w:pStyle w:val="HTMLPreformatted"/>
-        <w:rPr>
-          <w:rStyle w:val="HTMLCode"/>
-          <w:lang w:val="en-US"/>
-        </w:rPr>
-      </w:pPr>
-      <w:proofErr w:type="spellStart"/>
-      <w:r>
-        <w:rPr>
-          <w:rStyle w:val="HTMLCode"/>
+        <w:pStyle w:val="Pr-formataoHTML"/>
+        <w:rPr>
+          <w:rStyle w:val="CdigoHTML"/>
+          <w:lang w:val="en-US"/>
+        </w:rPr>
+      </w:pPr>
+      <w:proofErr w:type="spellStart"/>
+      <w:r>
+        <w:rPr>
+          <w:rStyle w:val="CdigoHTML"/>
           <w:lang w:val="en-US"/>
         </w:rPr>
         <w:t>sudo</w:t>
@@ -2928,7 +2824,7 @@
       <w:proofErr w:type="spellEnd"/>
       <w:r>
         <w:rPr>
-          <w:rStyle w:val="HTMLCode"/>
+          <w:rStyle w:val="CdigoHTML"/>
           <w:lang w:val="en-US"/>
         </w:rPr>
         <w:t xml:space="preserve"> apt-get install docker.io</w:t>
@@ -2945,26 +2841,12 @@
         <w:rPr>
           <w:lang w:val="en-US"/>
         </w:rPr>
-        <w:t xml:space="preserve">And that's all! Now you </w:t>
-      </w:r>
-      <w:proofErr w:type="gramStart"/>
-      <w:r>
-        <w:rPr>
-          <w:lang w:val="en-US"/>
-        </w:rPr>
-        <w:t>are able to</w:t>
-      </w:r>
-      <w:proofErr w:type="gramEnd"/>
-      <w:r>
-        <w:rPr>
-          <w:lang w:val="en-US"/>
-        </w:rPr>
-        <w:t xml:space="preserve"> run PIMBA on your data!</w:t>
-      </w:r>
-    </w:p>
-    <w:p>
-      <w:pPr>
-        <w:pStyle w:val="Heading2"/>
+        <w:t>And that's all! Now you are able to run PIMBA on your data!</w:t>
+      </w:r>
+    </w:p>
+    <w:p>
+      <w:pPr>
+        <w:pStyle w:val="Ttulo2"/>
         <w:rPr>
           <w:lang w:val="en-US"/>
         </w:rPr>
@@ -2992,7 +2874,7 @@
     </w:p>
     <w:p>
       <w:pPr>
-        <w:pStyle w:val="Heading3"/>
+        <w:pStyle w:val="Ttulo3"/>
         <w:rPr>
           <w:lang w:val="en-US"/>
         </w:rPr>
@@ -3015,34 +2897,20 @@
         <w:rPr>
           <w:lang w:val="en-US"/>
         </w:rPr>
-        <w:t>Please, place all your forward and reverse reads in one directory and make sure that forward reads contain "R1</w:t>
-      </w:r>
-      <w:proofErr w:type="gramStart"/>
-      <w:r>
-        <w:rPr>
-          <w:lang w:val="en-US"/>
-        </w:rPr>
-        <w:t>"</w:t>
-      </w:r>
-      <w:proofErr w:type="gramEnd"/>
-      <w:r>
-        <w:rPr>
-          <w:lang w:val="en-US"/>
-        </w:rPr>
-        <w:t xml:space="preserve"> and reverse reads contain "R2" in the file's name.</w:t>
-      </w:r>
-    </w:p>
-    <w:p>
-      <w:pPr>
-        <w:pStyle w:val="HTMLPreformatted"/>
-        <w:rPr>
-          <w:rStyle w:val="HTMLCode"/>
-          <w:lang w:val="en-US"/>
-        </w:rPr>
-      </w:pPr>
-      <w:r>
-        <w:rPr>
-          <w:rStyle w:val="HTMLCode"/>
+        <w:t>Please, place all your forward and reverse reads in one directory and make sure that forward reads contain "R1" and reverse reads contain "R2" in the file's name.</w:t>
+      </w:r>
+    </w:p>
+    <w:p>
+      <w:pPr>
+        <w:pStyle w:val="Pr-formataoHTML"/>
+        <w:rPr>
+          <w:rStyle w:val="CdigoHTML"/>
+          <w:lang w:val="en-US"/>
+        </w:rPr>
+      </w:pPr>
+      <w:r>
+        <w:rPr>
+          <w:rStyle w:val="CdigoHTML"/>
           <w:lang w:val="en-US"/>
         </w:rPr>
         <w:t xml:space="preserve">./pimba_prepare.sh </w:t>
@@ -3050,7 +2918,7 @@
       <w:proofErr w:type="spellStart"/>
       <w:r>
         <w:rPr>
-          <w:rStyle w:val="HTMLCode"/>
+          <w:rStyle w:val="CdigoHTML"/>
           <w:lang w:val="en-US"/>
         </w:rPr>
         <w:t>illumina</w:t>
@@ -3058,7 +2926,7 @@
       <w:proofErr w:type="spellEnd"/>
       <w:r>
         <w:rPr>
-          <w:rStyle w:val="HTMLCode"/>
+          <w:rStyle w:val="CdigoHTML"/>
           <w:lang w:val="en-US"/>
         </w:rPr>
         <w:t xml:space="preserve"> &lt;</w:t>
@@ -3066,7 +2934,7 @@
       <w:proofErr w:type="spellStart"/>
       <w:r>
         <w:rPr>
-          <w:rStyle w:val="HTMLCode"/>
+          <w:rStyle w:val="CdigoHTML"/>
           <w:lang w:val="en-US"/>
         </w:rPr>
         <w:t>rawdata_dir</w:t>
@@ -3074,7 +2942,7 @@
       <w:proofErr w:type="spellEnd"/>
       <w:r>
         <w:rPr>
-          <w:rStyle w:val="HTMLCode"/>
+          <w:rStyle w:val="CdigoHTML"/>
           <w:lang w:val="en-US"/>
         </w:rPr>
         <w:t>&gt; &lt;</w:t>
@@ -3082,7 +2950,7 @@
       <w:proofErr w:type="spellStart"/>
       <w:r>
         <w:rPr>
-          <w:rStyle w:val="HTMLCode"/>
+          <w:rStyle w:val="CdigoHTML"/>
           <w:lang w:val="en-US"/>
         </w:rPr>
         <w:t>output_reads</w:t>
@@ -3090,7 +2958,7 @@
       <w:proofErr w:type="spellEnd"/>
       <w:r>
         <w:rPr>
-          <w:rStyle w:val="HTMLCode"/>
+          <w:rStyle w:val="CdigoHTML"/>
           <w:lang w:val="en-US"/>
         </w:rPr>
         <w:t>&gt; &lt;</w:t>
@@ -3098,7 +2966,7 @@
       <w:proofErr w:type="spellStart"/>
       <w:r>
         <w:rPr>
-          <w:rStyle w:val="HTMLCode"/>
+          <w:rStyle w:val="CdigoHTML"/>
           <w:lang w:val="en-US"/>
         </w:rPr>
         <w:t>num_threads</w:t>
@@ -3106,7 +2974,7 @@
       <w:proofErr w:type="spellEnd"/>
       <w:r>
         <w:rPr>
-          <w:rStyle w:val="HTMLCode"/>
+          <w:rStyle w:val="CdigoHTML"/>
           <w:lang w:val="en-US"/>
         </w:rPr>
         <w:t>&gt; &lt;adapters.txt&gt; &lt;</w:t>
@@ -3114,7 +2982,7 @@
       <w:proofErr w:type="spellStart"/>
       <w:r>
         <w:rPr>
-          <w:rStyle w:val="HTMLCode"/>
+          <w:rStyle w:val="CdigoHTML"/>
           <w:lang w:val="en-US"/>
         </w:rPr>
         <w:t>min_length</w:t>
@@ -3122,7 +2990,7 @@
       <w:proofErr w:type="spellEnd"/>
       <w:r>
         <w:rPr>
-          <w:rStyle w:val="HTMLCode"/>
+          <w:rStyle w:val="CdigoHTML"/>
           <w:lang w:val="en-US"/>
         </w:rPr>
         <w:t>&gt; &lt;</w:t>
@@ -3130,7 +2998,7 @@
       <w:proofErr w:type="spellStart"/>
       <w:r>
         <w:rPr>
-          <w:rStyle w:val="HTMLCode"/>
+          <w:rStyle w:val="CdigoHTML"/>
           <w:lang w:val="en-US"/>
         </w:rPr>
         <w:t>min_phred</w:t>
@@ -3138,7 +3006,7 @@
       <w:proofErr w:type="spellEnd"/>
       <w:r>
         <w:rPr>
-          <w:rStyle w:val="HTMLCode"/>
+          <w:rStyle w:val="CdigoHTML"/>
           <w:lang w:val="en-US"/>
         </w:rPr>
         <w:t>&gt;</w:t>
@@ -3253,19 +3121,20 @@
         <w:rPr>
           <w:lang w:val="en-US"/>
         </w:rPr>
-        <w:t xml:space="preserve"> of the read after quality treatment;</w:t>
+        <w:t xml:space="preserve"> of the read after quality </w:t>
+      </w:r>
+      <w:r>
+        <w:rPr>
+          <w:lang w:val="en-US"/>
+        </w:rPr>
+        <w:lastRenderedPageBreak/>
+        <w:t>treatment;</w:t>
       </w:r>
       <w:r>
         <w:rPr>
           <w:lang w:val="en-US"/>
         </w:rPr>
         <w:br/>
-      </w:r>
-      <w:r>
-        <w:rPr>
-          <w:lang w:val="en-US"/>
-        </w:rPr>
-        <w:lastRenderedPageBreak/>
         <w:t>&lt;</w:t>
       </w:r>
       <w:proofErr w:type="spellStart"/>
@@ -3298,35 +3167,35 @@
     </w:p>
     <w:p>
       <w:pPr>
-        <w:pStyle w:val="HTMLPreformatted"/>
-        <w:rPr>
-          <w:rStyle w:val="HTMLCode"/>
-        </w:rPr>
-      </w:pPr>
-      <w:r>
-        <w:rPr>
-          <w:rStyle w:val="HTMLCode"/>
+        <w:pStyle w:val="Pr-formataoHTML"/>
+        <w:rPr>
+          <w:rStyle w:val="CdigoHTML"/>
+        </w:rPr>
+      </w:pPr>
+      <w:r>
+        <w:rPr>
+          <w:rStyle w:val="CdigoHTML"/>
         </w:rPr>
         <w:t xml:space="preserve">./pimba_prepare.sh ilumina rawdata/ </w:t>
       </w:r>
       <w:proofErr w:type="spellStart"/>
       <w:r>
         <w:rPr>
-          <w:rStyle w:val="HTMLCode"/>
+          <w:rStyle w:val="CdigoHTML"/>
         </w:rPr>
         <w:t>AllSamples</w:t>
       </w:r>
       <w:proofErr w:type="spellEnd"/>
       <w:r>
         <w:rPr>
-          <w:rStyle w:val="HTMLCode"/>
+          <w:rStyle w:val="CdigoHTML"/>
         </w:rPr>
         <w:t xml:space="preserve"> 24 adapters.txt 100 20</w:t>
       </w:r>
     </w:p>
     <w:p>
       <w:pPr>
-        <w:pStyle w:val="Heading3"/>
+        <w:pStyle w:val="Ttulo3"/>
         <w:rPr>
           <w:lang w:val="en-US"/>
         </w:rPr>
@@ -3354,15 +3223,15 @@
     </w:p>
     <w:p>
       <w:pPr>
-        <w:pStyle w:val="HTMLPreformatted"/>
-        <w:rPr>
-          <w:rStyle w:val="HTMLCode"/>
-          <w:lang w:val="en-US"/>
-        </w:rPr>
-      </w:pPr>
-      <w:r>
-        <w:rPr>
-          <w:rStyle w:val="HTMLCode"/>
+        <w:pStyle w:val="Pr-formataoHTML"/>
+        <w:rPr>
+          <w:rStyle w:val="CdigoHTML"/>
+          <w:lang w:val="en-US"/>
+        </w:rPr>
+      </w:pPr>
+      <w:r>
+        <w:rPr>
+          <w:rStyle w:val="CdigoHTML"/>
           <w:lang w:val="en-US"/>
         </w:rPr>
         <w:t xml:space="preserve">./pimba_prepare.sh </w:t>
@@ -3370,32 +3239,23 @@
       <w:proofErr w:type="spellStart"/>
       <w:r>
         <w:rPr>
-          <w:rStyle w:val="HTMLCode"/>
-          <w:lang w:val="en-US"/>
-        </w:rPr>
-        <w:t>iontorrent-</w:t>
-      </w:r>
-      <w:proofErr w:type="gramStart"/>
-      <w:r>
-        <w:rPr>
-          <w:rStyle w:val="HTMLCode"/>
-          <w:lang w:val="en-US"/>
-        </w:rPr>
-        <w:t>dualindex</w:t>
-      </w:r>
-      <w:proofErr w:type="spellEnd"/>
-      <w:r>
-        <w:rPr>
-          <w:rStyle w:val="HTMLCode"/>
+          <w:rStyle w:val="CdigoHTML"/>
+          <w:lang w:val="en-US"/>
+        </w:rPr>
+        <w:t>iontorrent-dualindex</w:t>
+      </w:r>
+      <w:proofErr w:type="spellEnd"/>
+      <w:r>
+        <w:rPr>
+          <w:rStyle w:val="CdigoHTML"/>
           <w:lang w:val="en-US"/>
         </w:rPr>
         <w:t xml:space="preserve">  &lt;</w:t>
       </w:r>
       <w:proofErr w:type="spellStart"/>
-      <w:proofErr w:type="gramEnd"/>
-      <w:r>
-        <w:rPr>
-          <w:rStyle w:val="HTMLCode"/>
+      <w:r>
+        <w:rPr>
+          <w:rStyle w:val="CdigoHTML"/>
           <w:lang w:val="en-US"/>
         </w:rPr>
         <w:t>rawdata.fastq</w:t>
@@ -3403,7 +3263,7 @@
       <w:proofErr w:type="spellEnd"/>
       <w:r>
         <w:rPr>
-          <w:rStyle w:val="HTMLCode"/>
+          <w:rStyle w:val="CdigoHTML"/>
           <w:lang w:val="en-US"/>
         </w:rPr>
         <w:t>&gt; &lt;barcodes.txt&gt; &lt;barcodes_reverse.txt&gt; &lt;</w:t>
@@ -3411,7 +3271,7 @@
       <w:proofErr w:type="spellStart"/>
       <w:r>
         <w:rPr>
-          <w:rStyle w:val="HTMLCode"/>
+          <w:rStyle w:val="CdigoHTML"/>
           <w:lang w:val="en-US"/>
         </w:rPr>
         <w:t>barcodes.fasta</w:t>
@@ -3419,7 +3279,7 @@
       <w:proofErr w:type="spellEnd"/>
       <w:r>
         <w:rPr>
-          <w:rStyle w:val="HTMLCode"/>
+          <w:rStyle w:val="CdigoHTML"/>
           <w:lang w:val="en-US"/>
         </w:rPr>
         <w:t>&gt; &lt;</w:t>
@@ -3427,7 +3287,7 @@
       <w:proofErr w:type="spellStart"/>
       <w:r>
         <w:rPr>
-          <w:rStyle w:val="HTMLCode"/>
+          <w:rStyle w:val="CdigoHTML"/>
           <w:lang w:val="en-US"/>
         </w:rPr>
         <w:t>barcodes_for_dir</w:t>
@@ -3435,7 +3295,7 @@
       <w:proofErr w:type="spellEnd"/>
       <w:r>
         <w:rPr>
-          <w:rStyle w:val="HTMLCode"/>
+          <w:rStyle w:val="CdigoHTML"/>
           <w:lang w:val="en-US"/>
         </w:rPr>
         <w:t>&gt; &lt;</w:t>
@@ -3443,7 +3303,7 @@
       <w:proofErr w:type="spellStart"/>
       <w:r>
         <w:rPr>
-          <w:rStyle w:val="HTMLCode"/>
+          <w:rStyle w:val="CdigoHTML"/>
           <w:lang w:val="en-US"/>
         </w:rPr>
         <w:t>Primer_forward</w:t>
@@ -3451,7 +3311,7 @@
       <w:proofErr w:type="spellEnd"/>
       <w:r>
         <w:rPr>
-          <w:rStyle w:val="HTMLCode"/>
+          <w:rStyle w:val="CdigoHTML"/>
           <w:lang w:val="en-US"/>
         </w:rPr>
         <w:t>&gt; &lt;</w:t>
@@ -3459,7 +3319,7 @@
       <w:proofErr w:type="spellStart"/>
       <w:r>
         <w:rPr>
-          <w:rStyle w:val="HTMLCode"/>
+          <w:rStyle w:val="CdigoHTML"/>
           <w:lang w:val="en-US"/>
         </w:rPr>
         <w:t>Primer_reverse</w:t>
@@ -3467,7 +3327,7 @@
       <w:proofErr w:type="spellEnd"/>
       <w:r>
         <w:rPr>
-          <w:rStyle w:val="HTMLCode"/>
+          <w:rStyle w:val="CdigoHTML"/>
           <w:lang w:val="en-US"/>
         </w:rPr>
         <w:t>&gt; &lt;</w:t>
@@ -3475,7 +3335,7 @@
       <w:proofErr w:type="spellStart"/>
       <w:r>
         <w:rPr>
-          <w:rStyle w:val="HTMLCode"/>
+          <w:rStyle w:val="CdigoHTML"/>
           <w:lang w:val="en-US"/>
         </w:rPr>
         <w:t>num_threads</w:t>
@@ -3483,7 +3343,7 @@
       <w:proofErr w:type="spellEnd"/>
       <w:r>
         <w:rPr>
-          <w:rStyle w:val="HTMLCode"/>
+          <w:rStyle w:val="CdigoHTML"/>
           <w:lang w:val="en-US"/>
         </w:rPr>
         <w:t>&gt; &lt;</w:t>
@@ -3491,7 +3351,7 @@
       <w:proofErr w:type="spellStart"/>
       <w:r>
         <w:rPr>
-          <w:rStyle w:val="HTMLCode"/>
+          <w:rStyle w:val="CdigoHTML"/>
           <w:lang w:val="en-US"/>
         </w:rPr>
         <w:t>output_name</w:t>
@@ -3499,7 +3359,7 @@
       <w:proofErr w:type="spellEnd"/>
       <w:r>
         <w:rPr>
-          <w:rStyle w:val="HTMLCode"/>
+          <w:rStyle w:val="CdigoHTML"/>
           <w:lang w:val="en-US"/>
         </w:rPr>
         <w:t>&gt; &lt;</w:t>
@@ -3507,7 +3367,7 @@
       <w:proofErr w:type="spellStart"/>
       <w:r>
         <w:rPr>
-          <w:rStyle w:val="HTMLCode"/>
+          <w:rStyle w:val="CdigoHTML"/>
           <w:lang w:val="en-US"/>
         </w:rPr>
         <w:t>min_length</w:t>
@@ -3515,7 +3375,7 @@
       <w:proofErr w:type="spellEnd"/>
       <w:r>
         <w:rPr>
-          <w:rStyle w:val="HTMLCode"/>
+          <w:rStyle w:val="CdigoHTML"/>
           <w:lang w:val="en-US"/>
         </w:rPr>
         <w:t>&gt; &lt;</w:t>
@@ -3523,7 +3383,7 @@
       <w:proofErr w:type="spellStart"/>
       <w:r>
         <w:rPr>
-          <w:rStyle w:val="HTMLCode"/>
+          <w:rStyle w:val="CdigoHTML"/>
           <w:lang w:val="en-US"/>
         </w:rPr>
         <w:t>min_phred</w:t>
@@ -3531,7 +3391,7 @@
       <w:proofErr w:type="spellEnd"/>
       <w:r>
         <w:rPr>
-          <w:rStyle w:val="HTMLCode"/>
+          <w:rStyle w:val="CdigoHTML"/>
           <w:lang w:val="en-US"/>
         </w:rPr>
         <w:t>&gt;</w:t>
@@ -3551,7 +3411,6 @@
         <w:t>&lt;</w:t>
       </w:r>
       <w:proofErr w:type="spellStart"/>
-      <w:proofErr w:type="gramStart"/>
       <w:r>
         <w:rPr>
           <w:lang w:val="en-US"/>
@@ -3559,7 +3418,6 @@
         <w:t>rawdata.fastq</w:t>
       </w:r>
       <w:proofErr w:type="spellEnd"/>
-      <w:proofErr w:type="gramEnd"/>
       <w:r>
         <w:rPr>
           <w:lang w:val="en-US"/>
@@ -3793,15 +3651,15 @@
     </w:p>
     <w:p>
       <w:pPr>
-        <w:pStyle w:val="HTMLPreformatted"/>
-        <w:rPr>
-          <w:rStyle w:val="HTMLCode"/>
-          <w:lang w:val="en-US"/>
-        </w:rPr>
-      </w:pPr>
-      <w:r>
-        <w:rPr>
-          <w:rStyle w:val="HTMLCode"/>
+        <w:pStyle w:val="Pr-formataoHTML"/>
+        <w:rPr>
+          <w:rStyle w:val="CdigoHTML"/>
+          <w:lang w:val="en-US"/>
+        </w:rPr>
+      </w:pPr>
+      <w:r>
+        <w:rPr>
+          <w:rStyle w:val="CdigoHTML"/>
           <w:lang w:val="en-US"/>
         </w:rPr>
         <w:t xml:space="preserve">./pimba_prepare.sh </w:t>
@@ -3809,7 +3667,7 @@
       <w:proofErr w:type="spellStart"/>
       <w:r>
         <w:rPr>
-          <w:rStyle w:val="HTMLCode"/>
+          <w:rStyle w:val="CdigoHTML"/>
           <w:lang w:val="en-US"/>
         </w:rPr>
         <w:t>iontorrent-dualindex</w:t>
@@ -3817,31 +3675,15 @@
       <w:proofErr w:type="spellEnd"/>
       <w:r>
         <w:rPr>
-          <w:rStyle w:val="HTMLCode"/>
-          <w:lang w:val="en-US"/>
-        </w:rPr>
-        <w:t xml:space="preserve"> rawdata_chip-3-</w:t>
-      </w:r>
-      <w:proofErr w:type="gramStart"/>
-      <w:r>
-        <w:rPr>
-          <w:rStyle w:val="HTMLCode"/>
-          <w:lang w:val="en-US"/>
-        </w:rPr>
-        <w:t>4.fastq</w:t>
-      </w:r>
-      <w:proofErr w:type="gramEnd"/>
-      <w:r>
-        <w:rPr>
-          <w:rStyle w:val="HTMLCode"/>
-          <w:lang w:val="en-US"/>
-        </w:rPr>
-        <w:t xml:space="preserve"> barcodes.txt barcodes_reverse.txt </w:t>
-      </w:r>
-      <w:proofErr w:type="spellStart"/>
-      <w:r>
-        <w:rPr>
-          <w:rStyle w:val="HTMLCode"/>
+          <w:rStyle w:val="CdigoHTML"/>
+          <w:lang w:val="en-US"/>
+        </w:rPr>
+        <w:t xml:space="preserve"> rawdata_chip-3-4.fastq barcodes.txt barcodes_reverse.txt </w:t>
+      </w:r>
+      <w:proofErr w:type="spellStart"/>
+      <w:r>
+        <w:rPr>
+          <w:rStyle w:val="CdigoHTML"/>
           <w:lang w:val="en-US"/>
         </w:rPr>
         <w:t>barcodes.fasta</w:t>
@@ -3849,7 +3691,7 @@
       <w:proofErr w:type="spellEnd"/>
       <w:r>
         <w:rPr>
-          <w:rStyle w:val="HTMLCode"/>
+          <w:rStyle w:val="CdigoHTML"/>
           <w:lang w:val="en-US"/>
         </w:rPr>
         <w:t xml:space="preserve"> </w:t>
@@ -3857,7 +3699,7 @@
       <w:proofErr w:type="spellStart"/>
       <w:r>
         <w:rPr>
-          <w:rStyle w:val="HTMLCode"/>
+          <w:rStyle w:val="CdigoHTML"/>
           <w:lang w:val="en-US"/>
         </w:rPr>
         <w:t>barcode_for</w:t>
@@ -3865,7 +3707,7 @@
       <w:proofErr w:type="spellEnd"/>
       <w:r>
         <w:rPr>
-          <w:rStyle w:val="HTMLCode"/>
+          <w:rStyle w:val="CdigoHTML"/>
           <w:lang w:val="en-US"/>
         </w:rPr>
         <w:t xml:space="preserve">/ TCCACTAATCACAAAGANATNGGNAC AGAAAATCATAATNAANGCNTGNGC 24 </w:t>
@@ -3873,7 +3715,7 @@
       <w:proofErr w:type="spellStart"/>
       <w:r>
         <w:rPr>
-          <w:rStyle w:val="HTMLCode"/>
+          <w:rStyle w:val="CdigoHTML"/>
           <w:lang w:val="en-US"/>
         </w:rPr>
         <w:t>AllSamplesCOI.fastq</w:t>
@@ -3881,7 +3723,7 @@
       <w:proofErr w:type="spellEnd"/>
       <w:r>
         <w:rPr>
-          <w:rStyle w:val="HTMLCode"/>
+          <w:rStyle w:val="CdigoHTML"/>
           <w:lang w:val="en-US"/>
         </w:rPr>
         <w:t xml:space="preserve"> 100 20</w:t>
@@ -3889,7 +3731,7 @@
     </w:p>
     <w:p>
       <w:pPr>
-        <w:pStyle w:val="Heading3"/>
+        <w:pStyle w:val="Ttulo3"/>
         <w:rPr>
           <w:lang w:val="en-US"/>
         </w:rPr>
@@ -3918,15 +3760,15 @@
     </w:p>
     <w:p>
       <w:pPr>
-        <w:pStyle w:val="HTMLPreformatted"/>
-        <w:rPr>
-          <w:rStyle w:val="HTMLCode"/>
-          <w:lang w:val="en-US"/>
-        </w:rPr>
-      </w:pPr>
-      <w:r>
-        <w:rPr>
-          <w:rStyle w:val="HTMLCode"/>
+        <w:pStyle w:val="Pr-formataoHTML"/>
+        <w:rPr>
+          <w:rStyle w:val="CdigoHTML"/>
+          <w:lang w:val="en-US"/>
+        </w:rPr>
+      </w:pPr>
+      <w:r>
+        <w:rPr>
+          <w:rStyle w:val="CdigoHTML"/>
           <w:lang w:val="en-US"/>
         </w:rPr>
         <w:t xml:space="preserve">./pimba_prepare.sh </w:t>
@@ -3934,7 +3776,7 @@
       <w:proofErr w:type="spellStart"/>
       <w:r>
         <w:rPr>
-          <w:rStyle w:val="HTMLCode"/>
+          <w:rStyle w:val="CdigoHTML"/>
           <w:lang w:val="en-US"/>
         </w:rPr>
         <w:t>iontorrent-singleindex</w:t>
@@ -3942,25 +3784,23 @@
       <w:proofErr w:type="spellEnd"/>
       <w:r>
         <w:rPr>
-          <w:rStyle w:val="HTMLCode"/>
+          <w:rStyle w:val="CdigoHTML"/>
           <w:lang w:val="en-US"/>
         </w:rPr>
         <w:t xml:space="preserve"> &lt;</w:t>
       </w:r>
       <w:proofErr w:type="spellStart"/>
-      <w:proofErr w:type="gramStart"/>
-      <w:r>
-        <w:rPr>
-          <w:rStyle w:val="HTMLCode"/>
+      <w:r>
+        <w:rPr>
+          <w:rStyle w:val="CdigoHTML"/>
           <w:lang w:val="en-US"/>
         </w:rPr>
         <w:t>rawdata.fastq</w:t>
       </w:r>
       <w:proofErr w:type="spellEnd"/>
-      <w:proofErr w:type="gramEnd"/>
-      <w:r>
-        <w:rPr>
-          <w:rStyle w:val="HTMLCode"/>
+      <w:r>
+        <w:rPr>
+          <w:rStyle w:val="CdigoHTML"/>
           <w:lang w:val="en-US"/>
         </w:rPr>
         <w:t>&gt; &lt;prefix&gt; &lt;barcodes.txt&gt; &lt;</w:t>
@@ -3968,7 +3808,7 @@
       <w:proofErr w:type="spellStart"/>
       <w:r>
         <w:rPr>
-          <w:rStyle w:val="HTMLCode"/>
+          <w:rStyle w:val="CdigoHTML"/>
           <w:lang w:val="en-US"/>
         </w:rPr>
         <w:t>barcodes.fasta</w:t>
@@ -3976,7 +3816,7 @@
       <w:proofErr w:type="spellEnd"/>
       <w:r>
         <w:rPr>
-          <w:rStyle w:val="HTMLCode"/>
+          <w:rStyle w:val="CdigoHTML"/>
           <w:lang w:val="en-US"/>
         </w:rPr>
         <w:t>&gt; &lt;primer&gt; &lt;</w:t>
@@ -3984,7 +3824,7 @@
       <w:proofErr w:type="spellStart"/>
       <w:r>
         <w:rPr>
-          <w:rStyle w:val="HTMLCode"/>
+          <w:rStyle w:val="CdigoHTML"/>
           <w:lang w:val="en-US"/>
         </w:rPr>
         <w:t>num_threads</w:t>
@@ -3992,7 +3832,7 @@
       <w:proofErr w:type="spellEnd"/>
       <w:r>
         <w:rPr>
-          <w:rStyle w:val="HTMLCode"/>
+          <w:rStyle w:val="CdigoHTML"/>
           <w:lang w:val="en-US"/>
         </w:rPr>
         <w:t>&gt; &lt;</w:t>
@@ -4000,7 +3840,7 @@
       <w:proofErr w:type="spellStart"/>
       <w:r>
         <w:rPr>
-          <w:rStyle w:val="HTMLCode"/>
+          <w:rStyle w:val="CdigoHTML"/>
           <w:lang w:val="en-US"/>
         </w:rPr>
         <w:t>output_name</w:t>
@@ -4008,7 +3848,7 @@
       <w:proofErr w:type="spellEnd"/>
       <w:r>
         <w:rPr>
-          <w:rStyle w:val="HTMLCode"/>
+          <w:rStyle w:val="CdigoHTML"/>
           <w:lang w:val="en-US"/>
         </w:rPr>
         <w:t>&gt; &lt;</w:t>
@@ -4016,7 +3856,7 @@
       <w:proofErr w:type="spellStart"/>
       <w:r>
         <w:rPr>
-          <w:rStyle w:val="HTMLCode"/>
+          <w:rStyle w:val="CdigoHTML"/>
           <w:lang w:val="en-US"/>
         </w:rPr>
         <w:t>min_length</w:t>
@@ -4024,7 +3864,7 @@
       <w:proofErr w:type="spellEnd"/>
       <w:r>
         <w:rPr>
-          <w:rStyle w:val="HTMLCode"/>
+          <w:rStyle w:val="CdigoHTML"/>
           <w:lang w:val="en-US"/>
         </w:rPr>
         <w:t>&gt; &lt;</w:t>
@@ -4032,7 +3872,7 @@
       <w:proofErr w:type="spellStart"/>
       <w:r>
         <w:rPr>
-          <w:rStyle w:val="HTMLCode"/>
+          <w:rStyle w:val="CdigoHTML"/>
           <w:lang w:val="en-US"/>
         </w:rPr>
         <w:t>min_phred</w:t>
@@ -4040,7 +3880,7 @@
       <w:proofErr w:type="spellEnd"/>
       <w:r>
         <w:rPr>
-          <w:rStyle w:val="HTMLCode"/>
+          <w:rStyle w:val="CdigoHTML"/>
           <w:lang w:val="en-US"/>
         </w:rPr>
         <w:t>&gt;</w:t>
@@ -4230,15 +4070,15 @@
     </w:p>
     <w:p>
       <w:pPr>
-        <w:pStyle w:val="HTMLPreformatted"/>
-        <w:rPr>
-          <w:rStyle w:val="HTMLCode"/>
-          <w:lang w:val="en-US"/>
-        </w:rPr>
-      </w:pPr>
-      <w:r>
-        <w:rPr>
-          <w:rStyle w:val="HTMLCode"/>
+        <w:pStyle w:val="Pr-formataoHTML"/>
+        <w:rPr>
+          <w:rStyle w:val="CdigoHTML"/>
+          <w:lang w:val="en-US"/>
+        </w:rPr>
+      </w:pPr>
+      <w:r>
+        <w:rPr>
+          <w:rStyle w:val="CdigoHTML"/>
           <w:lang w:val="en-US"/>
         </w:rPr>
         <w:t xml:space="preserve">./pimba_prepare.sh </w:t>
@@ -4246,7 +4086,7 @@
       <w:proofErr w:type="spellStart"/>
       <w:r>
         <w:rPr>
-          <w:rStyle w:val="HTMLCode"/>
+          <w:rStyle w:val="CdigoHTML"/>
           <w:lang w:val="en-US"/>
         </w:rPr>
         <w:t>iontorrent-singleindex</w:t>
@@ -4254,31 +4094,15 @@
       <w:proofErr w:type="spellEnd"/>
       <w:r>
         <w:rPr>
-          <w:rStyle w:val="HTMLCode"/>
-          <w:lang w:val="en-US"/>
-        </w:rPr>
-        <w:t xml:space="preserve"> SN1-</w:t>
-      </w:r>
-      <w:proofErr w:type="gramStart"/>
-      <w:r>
-        <w:rPr>
-          <w:rStyle w:val="HTMLCode"/>
-          <w:lang w:val="en-US"/>
-        </w:rPr>
-        <w:t>45.fastq</w:t>
-      </w:r>
-      <w:proofErr w:type="gramEnd"/>
-      <w:r>
-        <w:rPr>
-          <w:rStyle w:val="HTMLCode"/>
-          <w:lang w:val="en-US"/>
-        </w:rPr>
-        <w:t xml:space="preserve"> SN1-45-ITS barcodes.txt </w:t>
-      </w:r>
-      <w:proofErr w:type="spellStart"/>
-      <w:r>
-        <w:rPr>
-          <w:rStyle w:val="HTMLCode"/>
+          <w:rStyle w:val="CdigoHTML"/>
+          <w:lang w:val="en-US"/>
+        </w:rPr>
+        <w:t xml:space="preserve"> SN1-45.fastq SN1-45-ITS barcodes.txt </w:t>
+      </w:r>
+      <w:proofErr w:type="spellStart"/>
+      <w:r>
+        <w:rPr>
+          <w:rStyle w:val="CdigoHTML"/>
           <w:lang w:val="en-US"/>
         </w:rPr>
         <w:t>barcodes.fasta</w:t>
@@ -4286,7 +4110,7 @@
       <w:proofErr w:type="spellEnd"/>
       <w:r>
         <w:rPr>
-          <w:rStyle w:val="HTMLCode"/>
+          <w:rStyle w:val="CdigoHTML"/>
           <w:lang w:val="en-US"/>
         </w:rPr>
         <w:t xml:space="preserve"> ATGCGATACTTGGTGTGAAT 24 </w:t>
@@ -4294,7 +4118,7 @@
       <w:proofErr w:type="spellStart"/>
       <w:r>
         <w:rPr>
-          <w:rStyle w:val="HTMLCode"/>
+          <w:rStyle w:val="CdigoHTML"/>
           <w:lang w:val="en-US"/>
         </w:rPr>
         <w:t>AllSamples</w:t>
@@ -4303,7 +4127,7 @@
     </w:p>
     <w:p>
       <w:pPr>
-        <w:pStyle w:val="Heading2"/>
+        <w:pStyle w:val="Ttulo2"/>
         <w:rPr>
           <w:lang w:val="en-US"/>
         </w:rPr>
@@ -4331,15 +4155,15 @@
     </w:p>
     <w:p>
       <w:pPr>
-        <w:pStyle w:val="HTMLPreformatted"/>
-        <w:rPr>
-          <w:rStyle w:val="HTMLCode"/>
-          <w:lang w:val="en-US"/>
-        </w:rPr>
-      </w:pPr>
-      <w:r>
-        <w:rPr>
-          <w:rStyle w:val="HTMLCode"/>
+        <w:pStyle w:val="Pr-formataoHTML"/>
+        <w:rPr>
+          <w:rStyle w:val="CdigoHTML"/>
+          <w:lang w:val="en-US"/>
+        </w:rPr>
+      </w:pPr>
+      <w:r>
+        <w:rPr>
+          <w:rStyle w:val="CdigoHTML"/>
           <w:lang w:val="en-US"/>
         </w:rPr>
         <w:t>./pimba_run.sh -</w:t>
@@ -4347,7 +4171,7 @@
       <w:proofErr w:type="spellStart"/>
       <w:r>
         <w:rPr>
-          <w:rStyle w:val="HTMLCode"/>
+          <w:rStyle w:val="CdigoHTML"/>
           <w:lang w:val="en-US"/>
         </w:rPr>
         <w:t>i</w:t>
@@ -4355,7 +4179,7 @@
       <w:proofErr w:type="spellEnd"/>
       <w:r>
         <w:rPr>
-          <w:rStyle w:val="HTMLCode"/>
+          <w:rStyle w:val="CdigoHTML"/>
           <w:lang w:val="en-US"/>
         </w:rPr>
         <w:t xml:space="preserve"> &lt;</w:t>
@@ -4363,7 +4187,7 @@
       <w:proofErr w:type="spellStart"/>
       <w:r>
         <w:rPr>
-          <w:rStyle w:val="HTMLCode"/>
+          <w:rStyle w:val="CdigoHTML"/>
           <w:lang w:val="en-US"/>
         </w:rPr>
         <w:t>input_reads</w:t>
@@ -4371,7 +4195,7 @@
       <w:proofErr w:type="spellEnd"/>
       <w:r>
         <w:rPr>
-          <w:rStyle w:val="HTMLCode"/>
+          <w:rStyle w:val="CdigoHTML"/>
           <w:lang w:val="en-US"/>
         </w:rPr>
         <w:t>&gt; -o &lt;</w:t>
@@ -4379,7 +4203,7 @@
       <w:proofErr w:type="spellStart"/>
       <w:r>
         <w:rPr>
-          <w:rStyle w:val="HTMLCode"/>
+          <w:rStyle w:val="CdigoHTML"/>
           <w:lang w:val="en-US"/>
         </w:rPr>
         <w:t>output_dir</w:t>
@@ -4387,7 +4211,7 @@
       <w:proofErr w:type="spellEnd"/>
       <w:r>
         <w:rPr>
-          <w:rStyle w:val="HTMLCode"/>
+          <w:rStyle w:val="CdigoHTML"/>
           <w:lang w:val="en-US"/>
         </w:rPr>
         <w:t>&gt; -w &lt;approach&gt; -s &lt;</w:t>
@@ -4395,7 +4219,7 @@
       <w:proofErr w:type="spellStart"/>
       <w:r>
         <w:rPr>
-          <w:rStyle w:val="HTMLCode"/>
+          <w:rStyle w:val="CdigoHTML"/>
           <w:lang w:val="en-US"/>
         </w:rPr>
         <w:t>otu_similarity</w:t>
@@ -4403,7 +4227,7 @@
       <w:proofErr w:type="spellEnd"/>
       <w:r>
         <w:rPr>
-          <w:rStyle w:val="HTMLCode"/>
+          <w:rStyle w:val="CdigoHTML"/>
           <w:lang w:val="en-US"/>
         </w:rPr>
         <w:t>&gt; -a &lt;</w:t>
@@ -4411,7 +4235,7 @@
       <w:proofErr w:type="spellStart"/>
       <w:r>
         <w:rPr>
-          <w:rStyle w:val="HTMLCode"/>
+          <w:rStyle w:val="CdigoHTML"/>
           <w:lang w:val="en-US"/>
         </w:rPr>
         <w:t>assign_similarity</w:t>
@@ -4419,7 +4243,7 @@
       <w:proofErr w:type="spellEnd"/>
       <w:r>
         <w:rPr>
-          <w:rStyle w:val="HTMLCode"/>
+          <w:rStyle w:val="CdigoHTML"/>
           <w:lang w:val="en-US"/>
         </w:rPr>
         <w:t>&gt; -c &lt;coverage&gt; -l &lt;</w:t>
@@ -4427,7 +4251,7 @@
       <w:proofErr w:type="spellStart"/>
       <w:r>
         <w:rPr>
-          <w:rStyle w:val="HTMLCode"/>
+          <w:rStyle w:val="CdigoHTML"/>
           <w:lang w:val="en-US"/>
         </w:rPr>
         <w:t>otu_length</w:t>
@@ -4435,7 +4259,7 @@
       <w:proofErr w:type="spellEnd"/>
       <w:r>
         <w:rPr>
-          <w:rStyle w:val="HTMLCode"/>
+          <w:rStyle w:val="CdigoHTML"/>
           <w:lang w:val="en-US"/>
         </w:rPr>
         <w:t>&gt; -h &lt;</w:t>
@@ -4443,7 +4267,7 @@
       <w:proofErr w:type="spellStart"/>
       <w:r>
         <w:rPr>
-          <w:rStyle w:val="HTMLCode"/>
+          <w:rStyle w:val="CdigoHTML"/>
           <w:lang w:val="en-US"/>
         </w:rPr>
         <w:t>hits_per_subject</w:t>
@@ -4451,7 +4275,7 @@
       <w:proofErr w:type="spellEnd"/>
       <w:r>
         <w:rPr>
-          <w:rStyle w:val="HTMLCode"/>
+          <w:rStyle w:val="CdigoHTML"/>
           <w:lang w:val="en-US"/>
         </w:rPr>
         <w:t>&gt; -g &lt;</w:t>
@@ -4459,7 +4283,7 @@
       <w:proofErr w:type="spellStart"/>
       <w:r>
         <w:rPr>
-          <w:rStyle w:val="HTMLCode"/>
+          <w:rStyle w:val="CdigoHTML"/>
           <w:lang w:val="en-US"/>
         </w:rPr>
         <w:t>marker_gene</w:t>
@@ -4467,7 +4291,7 @@
       <w:proofErr w:type="spellEnd"/>
       <w:r>
         <w:rPr>
-          <w:rStyle w:val="HTMLCode"/>
+          <w:rStyle w:val="CdigoHTML"/>
           <w:lang w:val="en-US"/>
         </w:rPr>
         <w:t>&gt; -t &lt;</w:t>
@@ -4475,7 +4299,7 @@
       <w:proofErr w:type="spellStart"/>
       <w:r>
         <w:rPr>
-          <w:rStyle w:val="HTMLCode"/>
+          <w:rStyle w:val="CdigoHTML"/>
           <w:lang w:val="en-US"/>
         </w:rPr>
         <w:t>num_threads</w:t>
@@ -4483,7 +4307,7 @@
       <w:proofErr w:type="spellEnd"/>
       <w:r>
         <w:rPr>
-          <w:rStyle w:val="HTMLCode"/>
+          <w:rStyle w:val="CdigoHTML"/>
           <w:lang w:val="en-US"/>
         </w:rPr>
         <w:t>&gt; -e &lt;E-value&gt; -d &lt;databases.txt&gt; -x &lt;</w:t>
@@ -4491,7 +4315,7 @@
       <w:proofErr w:type="spellStart"/>
       <w:r>
         <w:rPr>
-          <w:rStyle w:val="HTMLCode"/>
+          <w:rStyle w:val="CdigoHTML"/>
           <w:lang w:val="en-US"/>
         </w:rPr>
         <w:t>run_lulu</w:t>
@@ -4499,7 +4323,7 @@
       <w:proofErr w:type="spellEnd"/>
       <w:r>
         <w:rPr>
-          <w:rStyle w:val="HTMLCode"/>
+          <w:rStyle w:val="CdigoHTML"/>
           <w:lang w:val="en-US"/>
         </w:rPr>
         <w:t>&gt;</w:t>
@@ -4508,6 +4332,7 @@
     <w:p>
       <w:pPr>
         <w:pStyle w:val="NormalWeb"/>
+        <w:spacing w:before="0" w:beforeAutospacing="0" w:after="0" w:afterAutospacing="0"/>
         <w:rPr>
           <w:lang w:val="en-US"/>
         </w:rPr>
@@ -4572,69 +4397,70 @@
           <w:lang w:val="en-US"/>
         </w:rPr>
         <w:br/>
+        <w:t>-w = Analysis strategy to be used. It can be '</w:t>
+      </w:r>
+      <w:proofErr w:type="spellStart"/>
+      <w:r>
+        <w:rPr>
+          <w:lang w:val="en-US"/>
+        </w:rPr>
+        <w:t>otu</w:t>
+      </w:r>
+      <w:proofErr w:type="spellEnd"/>
+      <w:r>
+        <w:rPr>
+          <w:lang w:val="en-US"/>
+        </w:rPr>
+        <w:t>' or '</w:t>
+      </w:r>
+      <w:proofErr w:type="spellStart"/>
+      <w:r>
+        <w:rPr>
+          <w:lang w:val="en-US"/>
+        </w:rPr>
+        <w:t>asv</w:t>
+      </w:r>
+      <w:proofErr w:type="spellEnd"/>
+      <w:r>
+        <w:rPr>
+          <w:lang w:val="en-US"/>
+        </w:rPr>
+        <w:t>'. If '</w:t>
+      </w:r>
+      <w:proofErr w:type="spellStart"/>
+      <w:r>
+        <w:rPr>
+          <w:lang w:val="en-US"/>
+        </w:rPr>
+        <w:t>otu</w:t>
+      </w:r>
+      <w:proofErr w:type="spellEnd"/>
+      <w:r>
+        <w:rPr>
+          <w:lang w:val="en-US"/>
+        </w:rPr>
+        <w:t xml:space="preserve">', </w:t>
+      </w:r>
+      <w:proofErr w:type="spellStart"/>
+      <w:r>
+        <w:rPr>
+          <w:lang w:val="en-US"/>
+        </w:rPr>
+        <w:t>pimba</w:t>
+      </w:r>
+      <w:proofErr w:type="spellEnd"/>
+      <w:r>
+        <w:rPr>
+          <w:lang w:val="en-US"/>
+        </w:rPr>
+        <w:t xml:space="preserve"> </w:t>
       </w:r>
       <w:r>
         <w:rPr>
           <w:lang w:val="en-US"/>
         </w:rPr>
         <w:lastRenderedPageBreak/>
-        <w:t>-w = Analysis strategy to be used. It can be '</w:t>
-      </w:r>
-      <w:proofErr w:type="spellStart"/>
-      <w:r>
-        <w:rPr>
-          <w:lang w:val="en-US"/>
-        </w:rPr>
-        <w:t>otu</w:t>
-      </w:r>
-      <w:proofErr w:type="spellEnd"/>
-      <w:r>
-        <w:rPr>
-          <w:lang w:val="en-US"/>
-        </w:rPr>
-        <w:t>' or '</w:t>
-      </w:r>
-      <w:proofErr w:type="spellStart"/>
-      <w:r>
-        <w:rPr>
-          <w:lang w:val="en-US"/>
-        </w:rPr>
-        <w:t>asv</w:t>
-      </w:r>
-      <w:proofErr w:type="spellEnd"/>
-      <w:r>
-        <w:rPr>
-          <w:lang w:val="en-US"/>
-        </w:rPr>
-        <w:t>'. If '</w:t>
-      </w:r>
-      <w:proofErr w:type="spellStart"/>
-      <w:r>
-        <w:rPr>
-          <w:lang w:val="en-US"/>
-        </w:rPr>
-        <w:t>otu</w:t>
-      </w:r>
-      <w:proofErr w:type="spellEnd"/>
-      <w:r>
-        <w:rPr>
-          <w:lang w:val="en-US"/>
-        </w:rPr>
-        <w:t xml:space="preserve">', </w:t>
-      </w:r>
-      <w:proofErr w:type="spellStart"/>
-      <w:r>
-        <w:rPr>
-          <w:lang w:val="en-US"/>
-        </w:rPr>
-        <w:t>pimba</w:t>
-      </w:r>
-      <w:proofErr w:type="spellEnd"/>
-      <w:r>
-        <w:rPr>
-          <w:lang w:val="en-US"/>
-        </w:rPr>
-        <w:t xml:space="preserve"> uses </w:t>
+        <w:t xml:space="preserve">uses </w:t>
       </w:r>
       <w:proofErr w:type="spellStart"/>
       <w:r>
@@ -4899,6 +4725,21 @@
     <w:p>
       <w:pPr>
         <w:pStyle w:val="NormalWeb"/>
+        <w:spacing w:before="0" w:beforeAutospacing="0" w:after="0" w:afterAutospacing="0"/>
+        <w:rPr>
+          <w:lang w:val="en-US"/>
+        </w:rPr>
+      </w:pPr>
+      <w:r>
+        <w:rPr>
+          <w:lang w:val="en-US"/>
+        </w:rPr>
+        <w:t>-x &lt;lulu&gt; = if set as 'lulu', PIMBA will discard erroneous OTUs or ASVs with LULU. Default is not to use LULU.</w:t>
+      </w:r>
+    </w:p>
+    <w:p>
+      <w:pPr>
+        <w:pStyle w:val="NormalWeb"/>
         <w:rPr>
           <w:lang w:val="en-US"/>
         </w:rPr>
@@ -4912,49 +4753,40 @@
     </w:p>
     <w:p>
       <w:pPr>
-        <w:pStyle w:val="HTMLPreformatted"/>
-        <w:rPr>
-          <w:rStyle w:val="HTMLCode"/>
-          <w:lang w:val="en-US"/>
-        </w:rPr>
-      </w:pPr>
-      <w:proofErr w:type="gramStart"/>
-      <w:r>
-        <w:rPr>
-          <w:rStyle w:val="HTMLCode"/>
-          <w:lang w:val="en-US"/>
-        </w:rPr>
-        <w:t>#!/</w:t>
-      </w:r>
-      <w:proofErr w:type="gramEnd"/>
-      <w:r>
-        <w:rPr>
-          <w:rStyle w:val="HTMLCode"/>
-          <w:lang w:val="en-US"/>
-        </w:rPr>
-        <w:t>bin/bash</w:t>
-      </w:r>
-    </w:p>
-    <w:p>
-      <w:pPr>
-        <w:pStyle w:val="HTMLPreformatted"/>
-        <w:rPr>
-          <w:rStyle w:val="HTMLCode"/>
-          <w:lang w:val="en-US"/>
-        </w:rPr>
-      </w:pPr>
-    </w:p>
-    <w:p>
-      <w:pPr>
-        <w:pStyle w:val="HTMLPreformatted"/>
-        <w:rPr>
-          <w:rStyle w:val="HTMLCode"/>
-          <w:lang w:val="en-US"/>
-        </w:rPr>
-      </w:pPr>
-      <w:r>
-        <w:rPr>
-          <w:rStyle w:val="HTMLCode"/>
+        <w:pStyle w:val="Pr-formataoHTML"/>
+        <w:rPr>
+          <w:rStyle w:val="CdigoHTML"/>
+          <w:lang w:val="en-US"/>
+        </w:rPr>
+      </w:pPr>
+      <w:r>
+        <w:rPr>
+          <w:rStyle w:val="CdigoHTML"/>
+          <w:lang w:val="en-US"/>
+        </w:rPr>
+        <w:t>#!/bin/bash</w:t>
+      </w:r>
+    </w:p>
+    <w:p>
+      <w:pPr>
+        <w:pStyle w:val="Pr-formataoHTML"/>
+        <w:rPr>
+          <w:rStyle w:val="CdigoHTML"/>
+          <w:lang w:val="en-US"/>
+        </w:rPr>
+      </w:pPr>
+    </w:p>
+    <w:p>
+      <w:pPr>
+        <w:pStyle w:val="Pr-formataoHTML"/>
+        <w:rPr>
+          <w:rStyle w:val="CdigoHTML"/>
+          <w:lang w:val="en-US"/>
+        </w:rPr>
+      </w:pPr>
+      <w:r>
+        <w:rPr>
+          <w:rStyle w:val="CdigoHTML"/>
           <w:lang w:val="en-US"/>
         </w:rPr>
         <w:t>SILVA_DB_16S=/your/path/to/Silva_132_release/SILVA_132_QIIME_release/</w:t>
@@ -4962,15 +4794,15 @@
     </w:p>
     <w:p>
       <w:pPr>
-        <w:pStyle w:val="HTMLPreformatted"/>
-        <w:rPr>
-          <w:rStyle w:val="HTMLCode"/>
-          <w:lang w:val="en-US"/>
-        </w:rPr>
-      </w:pPr>
-      <w:r>
-        <w:rPr>
-          <w:rStyle w:val="HTMLCode"/>
+        <w:pStyle w:val="Pr-formataoHTML"/>
+        <w:rPr>
+          <w:rStyle w:val="CdigoHTML"/>
+          <w:lang w:val="en-US"/>
+        </w:rPr>
+      </w:pPr>
+      <w:r>
+        <w:rPr>
+          <w:rStyle w:val="CdigoHTML"/>
           <w:lang w:val="en-US"/>
         </w:rPr>
         <w:t>GG_DB_16S=/your/path/to/gg_13_5_otus/</w:t>
@@ -4978,15 +4810,15 @@
     </w:p>
     <w:p>
       <w:pPr>
-        <w:pStyle w:val="HTMLPreformatted"/>
-        <w:rPr>
-          <w:rStyle w:val="HTMLCode"/>
-          <w:lang w:val="en-US"/>
-        </w:rPr>
-      </w:pPr>
-      <w:r>
-        <w:rPr>
-          <w:rStyle w:val="HTMLCode"/>
+        <w:pStyle w:val="Pr-formataoHTML"/>
+        <w:rPr>
+          <w:rStyle w:val="CdigoHTML"/>
+          <w:lang w:val="en-US"/>
+        </w:rPr>
+      </w:pPr>
+      <w:r>
+        <w:rPr>
+          <w:rStyle w:val="CdigoHTML"/>
           <w:lang w:val="en-US"/>
         </w:rPr>
         <w:t>RDP_DB_16S=/your/path/to/RDP/</w:t>
@@ -4994,15 +4826,15 @@
     </w:p>
     <w:p>
       <w:pPr>
-        <w:pStyle w:val="HTMLPreformatted"/>
-        <w:rPr>
-          <w:rStyle w:val="HTMLCode"/>
-          <w:lang w:val="en-US"/>
-        </w:rPr>
-      </w:pPr>
-      <w:r>
-        <w:rPr>
-          <w:rStyle w:val="HTMLCode"/>
+        <w:pStyle w:val="Pr-formataoHTML"/>
+        <w:rPr>
+          <w:rStyle w:val="CdigoHTML"/>
+          <w:lang w:val="en-US"/>
+        </w:rPr>
+      </w:pPr>
+      <w:r>
+        <w:rPr>
+          <w:rStyle w:val="CdigoHTML"/>
           <w:lang w:val="en-US"/>
         </w:rPr>
         <w:t>TAXDUMP=/your/path/to/</w:t>
@@ -5010,7 +4842,7 @@
       <w:proofErr w:type="spellStart"/>
       <w:r>
         <w:rPr>
-          <w:rStyle w:val="HTMLCode"/>
+          <w:rStyle w:val="CdigoHTML"/>
           <w:lang w:val="en-US"/>
         </w:rPr>
         <w:t>taxdump</w:t>
@@ -5018,7 +4850,7 @@
       <w:proofErr w:type="spellEnd"/>
       <w:r>
         <w:rPr>
-          <w:rStyle w:val="HTMLCode"/>
+          <w:rStyle w:val="CdigoHTML"/>
           <w:lang w:val="en-US"/>
         </w:rPr>
         <w:t>/</w:t>
@@ -5026,15 +4858,15 @@
     </w:p>
     <w:p>
       <w:pPr>
-        <w:pStyle w:val="HTMLPreformatted"/>
-        <w:rPr>
-          <w:rStyle w:val="HTMLCode"/>
-          <w:lang w:val="en-US"/>
-        </w:rPr>
-      </w:pPr>
-      <w:r>
-        <w:rPr>
-          <w:rStyle w:val="HTMLCode"/>
+        <w:pStyle w:val="Pr-formataoHTML"/>
+        <w:rPr>
+          <w:rStyle w:val="CdigoHTML"/>
+          <w:lang w:val="en-US"/>
+        </w:rPr>
+      </w:pPr>
+      <w:r>
+        <w:rPr>
+          <w:rStyle w:val="CdigoHTML"/>
           <w:lang w:val="en-US"/>
         </w:rPr>
         <w:t>ITS_UNITE_DB=/your/path/to/sh_refs_qiime_ver8.2/</w:t>
@@ -5169,16 +5001,16 @@
     </w:p>
     <w:p>
       <w:pPr>
-        <w:pStyle w:val="HTMLPreformatted"/>
-        <w:rPr>
-          <w:rStyle w:val="HTMLCode"/>
-          <w:lang w:val="en-US"/>
-        </w:rPr>
-      </w:pPr>
-      <w:proofErr w:type="spellStart"/>
-      <w:r>
-        <w:rPr>
-          <w:rStyle w:val="HTMLCode"/>
+        <w:pStyle w:val="Pr-formataoHTML"/>
+        <w:rPr>
+          <w:rStyle w:val="CdigoHTML"/>
+          <w:lang w:val="en-US"/>
+        </w:rPr>
+      </w:pPr>
+      <w:proofErr w:type="spellStart"/>
+      <w:r>
+        <w:rPr>
+          <w:rStyle w:val="CdigoHTML"/>
           <w:lang w:val="en-US"/>
         </w:rPr>
         <w:t>wget</w:t>
@@ -5186,7 +5018,7 @@
       <w:proofErr w:type="spellEnd"/>
       <w:r>
         <w:rPr>
-          <w:rStyle w:val="HTMLCode"/>
+          <w:rStyle w:val="CdigoHTML"/>
           <w:lang w:val="en-US"/>
         </w:rPr>
         <w:t xml:space="preserve"> ftp://ftp.ncbi.nlm.nih.gov/pub/taxonomy/new_taxdump/new_taxdump.tar.gz</w:t>
@@ -5222,15 +5054,15 @@
     </w:p>
     <w:p>
       <w:pPr>
-        <w:pStyle w:val="HTMLPreformatted"/>
-        <w:rPr>
-          <w:rStyle w:val="HTMLCode"/>
-          <w:lang w:val="en-US"/>
-        </w:rPr>
-      </w:pPr>
-      <w:r>
-        <w:rPr>
-          <w:rStyle w:val="HTMLCode"/>
+        <w:pStyle w:val="Pr-formataoHTML"/>
+        <w:rPr>
+          <w:rStyle w:val="CdigoHTML"/>
+          <w:lang w:val="en-US"/>
+        </w:rPr>
+      </w:pPr>
+      <w:r>
+        <w:rPr>
+          <w:rStyle w:val="CdigoHTML"/>
           <w:lang w:val="en-US"/>
         </w:rPr>
         <w:t>tar -</w:t>
@@ -5238,7 +5070,7 @@
       <w:proofErr w:type="spellStart"/>
       <w:r>
         <w:rPr>
-          <w:rStyle w:val="HTMLCode"/>
+          <w:rStyle w:val="CdigoHTML"/>
           <w:lang w:val="en-US"/>
         </w:rPr>
         <w:t>xzvf</w:t>
@@ -5246,7 +5078,7 @@
       <w:proofErr w:type="spellEnd"/>
       <w:r>
         <w:rPr>
-          <w:rStyle w:val="HTMLCode"/>
+          <w:rStyle w:val="CdigoHTML"/>
           <w:lang w:val="en-US"/>
         </w:rPr>
         <w:t xml:space="preserve"> new_taxdump.tar.gz</w:t>
@@ -5263,7 +5095,6 @@
         <w:t xml:space="preserve">If you want to use a personalized </w:t>
       </w:r>
       <w:proofErr w:type="spellStart"/>
-      <w:proofErr w:type="gramStart"/>
       <w:r>
         <w:rPr>
           <w:lang w:val="en-US"/>
@@ -5271,7 +5102,6 @@
         <w:t>database,it</w:t>
       </w:r>
       <w:proofErr w:type="spellEnd"/>
-      <w:proofErr w:type="gramEnd"/>
       <w:r>
         <w:rPr>
           <w:lang w:val="en-US"/>
@@ -5482,16 +5312,16 @@
     </w:p>
     <w:p>
       <w:pPr>
-        <w:pStyle w:val="HTMLPreformatted"/>
-        <w:rPr>
-          <w:rStyle w:val="HTMLCode"/>
-          <w:lang w:val="en-US"/>
-        </w:rPr>
-      </w:pPr>
-      <w:proofErr w:type="spellStart"/>
-      <w:r>
-        <w:rPr>
-          <w:rStyle w:val="HTMLCode"/>
+        <w:pStyle w:val="Pr-formataoHTML"/>
+        <w:rPr>
+          <w:rStyle w:val="CdigoHTML"/>
+          <w:lang w:val="en-US"/>
+        </w:rPr>
+      </w:pPr>
+      <w:proofErr w:type="spellStart"/>
+      <w:r>
+        <w:rPr>
+          <w:rStyle w:val="CdigoHTML"/>
           <w:lang w:val="en-US"/>
         </w:rPr>
         <w:t>sudo</w:t>
@@ -5499,7 +5329,7 @@
       <w:proofErr w:type="spellEnd"/>
       <w:r>
         <w:rPr>
-          <w:rStyle w:val="HTMLCode"/>
+          <w:rStyle w:val="CdigoHTML"/>
           <w:lang w:val="en-US"/>
         </w:rPr>
         <w:t xml:space="preserve"> apt-get install </w:t>
@@ -5507,7 +5337,7 @@
       <w:proofErr w:type="spellStart"/>
       <w:r>
         <w:rPr>
-          <w:rStyle w:val="HTMLCode"/>
+          <w:rStyle w:val="CdigoHTML"/>
           <w:lang w:val="en-US"/>
         </w:rPr>
         <w:t>ncbi</w:t>
@@ -5515,7 +5345,7 @@
       <w:proofErr w:type="spellEnd"/>
       <w:r>
         <w:rPr>
-          <w:rStyle w:val="HTMLCode"/>
+          <w:rStyle w:val="CdigoHTML"/>
           <w:lang w:val="en-US"/>
         </w:rPr>
         <w:t>-blast+</w:t>
@@ -5523,16 +5353,16 @@
     </w:p>
     <w:p>
       <w:pPr>
-        <w:pStyle w:val="HTMLPreformatted"/>
-        <w:rPr>
-          <w:rStyle w:val="HTMLCode"/>
-          <w:lang w:val="en-US"/>
-        </w:rPr>
-      </w:pPr>
-      <w:proofErr w:type="spellStart"/>
-      <w:r>
-        <w:rPr>
-          <w:rStyle w:val="HTMLCode"/>
+        <w:pStyle w:val="Pr-formataoHTML"/>
+        <w:rPr>
+          <w:rStyle w:val="CdigoHTML"/>
+          <w:lang w:val="en-US"/>
+        </w:rPr>
+      </w:pPr>
+      <w:proofErr w:type="spellStart"/>
+      <w:r>
+        <w:rPr>
+          <w:rStyle w:val="CdigoHTML"/>
           <w:lang w:val="en-US"/>
         </w:rPr>
         <w:t>makeblastdb</w:t>
@@ -5540,7 +5370,7 @@
       <w:proofErr w:type="spellEnd"/>
       <w:r>
         <w:rPr>
-          <w:rStyle w:val="HTMLCode"/>
+          <w:rStyle w:val="CdigoHTML"/>
           <w:lang w:val="en-US"/>
         </w:rPr>
         <w:t xml:space="preserve"> -in &lt;</w:t>
@@ -5548,24 +5378,15 @@
       <w:proofErr w:type="spellStart"/>
       <w:r>
         <w:rPr>
-          <w:rStyle w:val="HTMLCode"/>
-          <w:lang w:val="en-US"/>
-        </w:rPr>
-        <w:t>your_</w:t>
-      </w:r>
-      <w:proofErr w:type="gramStart"/>
-      <w:r>
-        <w:rPr>
-          <w:rStyle w:val="HTMLCode"/>
-          <w:lang w:val="en-US"/>
-        </w:rPr>
-        <w:t>fasta.fasta</w:t>
-      </w:r>
-      <w:proofErr w:type="spellEnd"/>
-      <w:proofErr w:type="gramEnd"/>
-      <w:r>
-        <w:rPr>
-          <w:rStyle w:val="HTMLCode"/>
+          <w:rStyle w:val="CdigoHTML"/>
+          <w:lang w:val="en-US"/>
+        </w:rPr>
+        <w:t>your_fasta.fasta</w:t>
+      </w:r>
+      <w:proofErr w:type="spellEnd"/>
+      <w:r>
+        <w:rPr>
+          <w:rStyle w:val="CdigoHTML"/>
           <w:lang w:val="en-US"/>
         </w:rPr>
         <w:t>&gt; -</w:t>
@@ -5573,7 +5394,7 @@
       <w:proofErr w:type="spellStart"/>
       <w:r>
         <w:rPr>
-          <w:rStyle w:val="HTMLCode"/>
+          <w:rStyle w:val="CdigoHTML"/>
           <w:lang w:val="en-US"/>
         </w:rPr>
         <w:t>dbtype</w:t>
@@ -5581,7 +5402,7 @@
       <w:proofErr w:type="spellEnd"/>
       <w:r>
         <w:rPr>
-          <w:rStyle w:val="HTMLCode"/>
+          <w:rStyle w:val="CdigoHTML"/>
           <w:lang w:val="en-US"/>
         </w:rPr>
         <w:t xml:space="preserve"> </w:t>
@@ -5589,7 +5410,7 @@
       <w:proofErr w:type="spellStart"/>
       <w:r>
         <w:rPr>
-          <w:rStyle w:val="HTMLCode"/>
+          <w:rStyle w:val="CdigoHTML"/>
           <w:lang w:val="en-US"/>
         </w:rPr>
         <w:t>nucl</w:t>
@@ -5597,7 +5418,7 @@
       <w:proofErr w:type="spellEnd"/>
       <w:r>
         <w:rPr>
-          <w:rStyle w:val="HTMLCode"/>
+          <w:rStyle w:val="CdigoHTML"/>
           <w:lang w:val="en-US"/>
         </w:rPr>
         <w:t xml:space="preserve"> -</w:t>
@@ -5605,7 +5426,7 @@
       <w:proofErr w:type="spellStart"/>
       <w:r>
         <w:rPr>
-          <w:rStyle w:val="HTMLCode"/>
+          <w:rStyle w:val="CdigoHTML"/>
           <w:lang w:val="en-US"/>
         </w:rPr>
         <w:t>parse_seqids</w:t>
@@ -5628,15 +5449,15 @@
     </w:p>
     <w:p>
       <w:pPr>
-        <w:pStyle w:val="HTMLPreformatted"/>
-        <w:rPr>
-          <w:rStyle w:val="HTMLCode"/>
-          <w:lang w:val="en-US"/>
-        </w:rPr>
-      </w:pPr>
-      <w:r>
-        <w:rPr>
-          <w:rStyle w:val="HTMLCode"/>
+        <w:pStyle w:val="Pr-formataoHTML"/>
+        <w:rPr>
+          <w:rStyle w:val="CdigoHTML"/>
+          <w:lang w:val="en-US"/>
+        </w:rPr>
+      </w:pPr>
+      <w:r>
+        <w:rPr>
+          <w:rStyle w:val="CdigoHTML"/>
           <w:lang w:val="en-US"/>
         </w:rPr>
         <w:t>./pimba_run.sh -</w:t>
@@ -5644,7 +5465,7 @@
       <w:proofErr w:type="spellStart"/>
       <w:r>
         <w:rPr>
-          <w:rStyle w:val="HTMLCode"/>
+          <w:rStyle w:val="CdigoHTML"/>
           <w:lang w:val="en-US"/>
         </w:rPr>
         <w:t>i</w:t>
@@ -5652,31 +5473,15 @@
       <w:proofErr w:type="spellEnd"/>
       <w:r>
         <w:rPr>
-          <w:rStyle w:val="HTMLCode"/>
-          <w:lang w:val="en-US"/>
-        </w:rPr>
-        <w:t xml:space="preserve"> AllSamplesCOI_chip1234_</w:t>
-      </w:r>
-      <w:proofErr w:type="gramStart"/>
-      <w:r>
-        <w:rPr>
-          <w:rStyle w:val="HTMLCode"/>
-          <w:lang w:val="en-US"/>
-        </w:rPr>
-        <w:t>good.fasta</w:t>
-      </w:r>
-      <w:proofErr w:type="gramEnd"/>
-      <w:r>
-        <w:rPr>
-          <w:rStyle w:val="HTMLCode"/>
-          <w:lang w:val="en-US"/>
-        </w:rPr>
-        <w:t xml:space="preserve"> -o AllSamplesCOI_98clust90assign -w </w:t>
-      </w:r>
-      <w:proofErr w:type="spellStart"/>
-      <w:r>
-        <w:rPr>
-          <w:rStyle w:val="HTMLCode"/>
+          <w:rStyle w:val="CdigoHTML"/>
+          <w:lang w:val="en-US"/>
+        </w:rPr>
+        <w:t xml:space="preserve"> AllSamplesCOI_chip1234_good.fasta -o AllSamplesCOI_98clust90assign -w </w:t>
+      </w:r>
+      <w:proofErr w:type="spellStart"/>
+      <w:r>
+        <w:rPr>
+          <w:rStyle w:val="CdigoHTML"/>
           <w:lang w:val="en-US"/>
         </w:rPr>
         <w:t>otu</w:t>
@@ -5684,7 +5489,7 @@
       <w:proofErr w:type="spellEnd"/>
       <w:r>
         <w:rPr>
-          <w:rStyle w:val="HTMLCode"/>
+          <w:rStyle w:val="CdigoHTML"/>
           <w:lang w:val="en-US"/>
         </w:rPr>
         <w:t xml:space="preserve"> -s 0.98 -a 0.9 -c 0.9 -l 130 -h 1 -g /path/to/your/database/ -t 24 -e 0.1 -d databases.txt</w:t>
@@ -5692,7 +5497,7 @@
     </w:p>
     <w:p>
       <w:pPr>
-        <w:pStyle w:val="Heading2"/>
+        <w:pStyle w:val="Ttulo2"/>
         <w:rPr>
           <w:lang w:val="en-US"/>
         </w:rPr>
@@ -6003,15 +5808,15 @@
     </w:p>
     <w:p>
       <w:pPr>
-        <w:pStyle w:val="HTMLPreformatted"/>
-        <w:rPr>
-          <w:rStyle w:val="HTMLCode"/>
-          <w:lang w:val="en-US"/>
-        </w:rPr>
-      </w:pPr>
-      <w:r>
-        <w:rPr>
-          <w:rStyle w:val="HTMLCode"/>
+        <w:pStyle w:val="Pr-formataoHTML"/>
+        <w:rPr>
+          <w:rStyle w:val="CdigoHTML"/>
+          <w:lang w:val="en-US"/>
+        </w:rPr>
+      </w:pPr>
+      <w:r>
+        <w:rPr>
+          <w:rStyle w:val="CdigoHTML"/>
           <w:lang w:val="en-US"/>
         </w:rPr>
         <w:t>./pimba_plot.sh -t &lt;otu_table&gt; -a &lt;tax_assignment&gt; -m &lt;metadata&gt; -g &lt;group_by&gt;</w:t>
@@ -6068,15 +5873,15 @@
     </w:p>
     <w:p>
       <w:pPr>
-        <w:pStyle w:val="HTMLPreformatted"/>
-        <w:rPr>
-          <w:rStyle w:val="HTMLCode"/>
-          <w:lang w:val="en-US"/>
-        </w:rPr>
-      </w:pPr>
-      <w:r>
-        <w:rPr>
-          <w:rStyle w:val="HTMLCode"/>
+        <w:pStyle w:val="Pr-formataoHTML"/>
+        <w:rPr>
+          <w:rStyle w:val="CdigoHTML"/>
+          <w:lang w:val="en-US"/>
+        </w:rPr>
+      </w:pPr>
+      <w:r>
+        <w:rPr>
+          <w:rStyle w:val="CdigoHTML"/>
           <w:lang w:val="en-US"/>
         </w:rPr>
         <w:lastRenderedPageBreak/>
@@ -6585,11 +6390,11 @@
     <w:qFormat/>
     <w:rsid w:val="004851A4"/>
   </w:style>
-  <w:style w:type="paragraph" w:styleId="Heading1">
+  <w:style w:type="paragraph" w:styleId="Ttulo1">
     <w:name w:val="heading 1"/>
     <w:basedOn w:val="Normal"/>
     <w:next w:val="Normal"/>
-    <w:link w:val="Heading1Char"/>
+    <w:link w:val="Ttulo1Char"/>
     <w:uiPriority w:val="9"/>
     <w:qFormat/>
     <w:rsid w:val="0004177D"/>
@@ -6606,11 +6411,11 @@
       <w:szCs w:val="32"/>
     </w:rPr>
   </w:style>
-  <w:style w:type="paragraph" w:styleId="Heading2">
+  <w:style w:type="paragraph" w:styleId="Ttulo2">
     <w:name w:val="heading 2"/>
     <w:basedOn w:val="Normal"/>
     <w:next w:val="Normal"/>
-    <w:link w:val="Heading2Char"/>
+    <w:link w:val="Ttulo2Char"/>
     <w:uiPriority w:val="9"/>
     <w:semiHidden/>
     <w:unhideWhenUsed/>
@@ -6629,11 +6434,11 @@
       <w:szCs w:val="26"/>
     </w:rPr>
   </w:style>
-  <w:style w:type="paragraph" w:styleId="Heading3">
+  <w:style w:type="paragraph" w:styleId="Ttulo3">
     <w:name w:val="heading 3"/>
     <w:basedOn w:val="Normal"/>
     <w:next w:val="Normal"/>
-    <w:link w:val="Heading3Char"/>
+    <w:link w:val="Ttulo3Char"/>
     <w:uiPriority w:val="9"/>
     <w:semiHidden/>
     <w:unhideWhenUsed/>
@@ -6652,13 +6457,13 @@
       <w:szCs w:val="24"/>
     </w:rPr>
   </w:style>
-  <w:style w:type="character" w:default="1" w:styleId="DefaultParagraphFont">
+  <w:style w:type="character" w:default="1" w:styleId="Fontepargpadro">
     <w:name w:val="Default Paragraph Font"/>
     <w:uiPriority w:val="1"/>
     <w:semiHidden/>
     <w:unhideWhenUsed/>
   </w:style>
-  <w:style w:type="table" w:default="1" w:styleId="TableNormal">
+  <w:style w:type="table" w:default="1" w:styleId="Tabelanormal">
     <w:name w:val="Normal Table"/>
     <w:uiPriority w:val="99"/>
     <w:semiHidden/>
@@ -6673,16 +6478,16 @@
       </w:tblCellMar>
     </w:tblPr>
   </w:style>
-  <w:style w:type="numbering" w:default="1" w:styleId="NoList">
+  <w:style w:type="numbering" w:default="1" w:styleId="Semlista">
     <w:name w:val="No List"/>
     <w:uiPriority w:val="99"/>
     <w:semiHidden/>
     <w:unhideWhenUsed/>
   </w:style>
-  <w:style w:type="character" w:customStyle="1" w:styleId="Heading1Char">
-    <w:name w:val="Heading 1 Char"/>
-    <w:basedOn w:val="DefaultParagraphFont"/>
-    <w:link w:val="Heading1"/>
+  <w:style w:type="character" w:customStyle="1" w:styleId="Ttulo1Char">
+    <w:name w:val="Título 1 Char"/>
+    <w:basedOn w:val="Fontepargpadro"/>
+    <w:link w:val="Ttulo1"/>
     <w:uiPriority w:val="9"/>
     <w:rsid w:val="0004177D"/>
     <w:rPr>
@@ -6692,9 +6497,9 @@
       <w:szCs w:val="32"/>
     </w:rPr>
   </w:style>
-  <w:style w:type="table" w:styleId="TableGrid">
+  <w:style w:type="table" w:styleId="Tabelacomgrade">
     <w:name w:val="Table Grid"/>
-    <w:basedOn w:val="TableNormal"/>
+    <w:basedOn w:val="Tabelanormal"/>
     <w:uiPriority w:val="39"/>
     <w:rsid w:val="00C83138"/>
     <w:pPr>
@@ -6755,7 +6560,7 @@
   </w:style>
   <w:style w:type="character" w:customStyle="1" w:styleId="e-mail">
     <w:name w:val="e-mail"/>
-    <w:basedOn w:val="DefaultParagraphFont"/>
+    <w:basedOn w:val="Fontepargpadro"/>
     <w:rsid w:val="00353B0D"/>
     <w:rPr>
       <w:rFonts w:ascii="Courier" w:hAnsi="Courier"/>
@@ -6764,7 +6569,7 @@
   </w:style>
   <w:style w:type="character" w:styleId="Hyperlink">
     <w:name w:val="Hyperlink"/>
-    <w:basedOn w:val="DefaultParagraphFont"/>
+    <w:basedOn w:val="Fontepargpadro"/>
     <w:unhideWhenUsed/>
     <w:rsid w:val="00353B0D"/>
     <w:rPr>
@@ -6799,14 +6604,14 @@
   </w:style>
   <w:style w:type="character" w:customStyle="1" w:styleId="ORCID">
     <w:name w:val="ORCID"/>
-    <w:basedOn w:val="DefaultParagraphFont"/>
+    <w:basedOn w:val="Fontepargpadro"/>
     <w:rsid w:val="00353B0D"/>
     <w:rPr>
       <w:position w:val="0"/>
       <w:vertAlign w:val="superscript"/>
     </w:rPr>
   </w:style>
-  <w:style w:type="paragraph" w:styleId="Revision">
+  <w:style w:type="paragraph" w:styleId="Reviso">
     <w:name w:val="Revision"/>
     <w:hidden/>
     <w:uiPriority w:val="99"/>
@@ -6816,10 +6621,10 @@
       <w:spacing w:after="0" w:line="240" w:lineRule="auto"/>
     </w:pPr>
   </w:style>
-  <w:style w:type="character" w:customStyle="1" w:styleId="Heading2Char">
-    <w:name w:val="Heading 2 Char"/>
-    <w:basedOn w:val="DefaultParagraphFont"/>
-    <w:link w:val="Heading2"/>
+  <w:style w:type="character" w:customStyle="1" w:styleId="Ttulo2Char">
+    <w:name w:val="Título 2 Char"/>
+    <w:basedOn w:val="Fontepargpadro"/>
+    <w:link w:val="Ttulo2"/>
     <w:uiPriority w:val="9"/>
     <w:semiHidden/>
     <w:rsid w:val="0089361F"/>
@@ -6830,10 +6635,10 @@
       <w:szCs w:val="26"/>
     </w:rPr>
   </w:style>
-  <w:style w:type="character" w:customStyle="1" w:styleId="Heading3Char">
-    <w:name w:val="Heading 3 Char"/>
-    <w:basedOn w:val="DefaultParagraphFont"/>
-    <w:link w:val="Heading3"/>
+  <w:style w:type="character" w:customStyle="1" w:styleId="Ttulo3Char">
+    <w:name w:val="Título 3 Char"/>
+    <w:basedOn w:val="Fontepargpadro"/>
+    <w:link w:val="Ttulo3"/>
     <w:uiPriority w:val="9"/>
     <w:semiHidden/>
     <w:rsid w:val="0089361F"/>
@@ -6861,10 +6666,10 @@
       <w:lang w:eastAsia="pt-BR"/>
     </w:rPr>
   </w:style>
-  <w:style w:type="paragraph" w:styleId="HTMLPreformatted">
+  <w:style w:type="paragraph" w:styleId="Pr-formataoHTML">
     <w:name w:val="HTML Preformatted"/>
     <w:basedOn w:val="Normal"/>
-    <w:link w:val="HTMLPreformattedChar"/>
+    <w:link w:val="Pr-formataoHTMLChar"/>
     <w:uiPriority w:val="99"/>
     <w:semiHidden/>
     <w:unhideWhenUsed/>
@@ -6897,10 +6702,10 @@
       <w:lang w:eastAsia="pt-BR"/>
     </w:rPr>
   </w:style>
-  <w:style w:type="character" w:customStyle="1" w:styleId="HTMLPreformattedChar">
-    <w:name w:val="HTML Preformatted Char"/>
-    <w:basedOn w:val="DefaultParagraphFont"/>
-    <w:link w:val="HTMLPreformatted"/>
+  <w:style w:type="character" w:customStyle="1" w:styleId="Pr-formataoHTMLChar">
+    <w:name w:val="Pré-formatação HTML Char"/>
+    <w:basedOn w:val="Fontepargpadro"/>
+    <w:link w:val="Pr-formataoHTML"/>
     <w:uiPriority w:val="99"/>
     <w:semiHidden/>
     <w:rsid w:val="0089361F"/>
@@ -6911,9 +6716,9 @@
       <w:lang w:eastAsia="pt-BR"/>
     </w:rPr>
   </w:style>
-  <w:style w:type="character" w:styleId="HTMLCode">
+  <w:style w:type="character" w:styleId="CdigoHTML">
     <w:name w:val="HTML Code"/>
-    <w:basedOn w:val="DefaultParagraphFont"/>
+    <w:basedOn w:val="Fontepargpadro"/>
     <w:uiPriority w:val="99"/>
     <w:semiHidden/>
     <w:unhideWhenUsed/>

</xml_diff>